<commit_message>
update data for single fleet assessment 2020
</commit_message>
<xml_diff>
--- a/NSAS/data/data_input_checklist.docx
+++ b/NSAS/data/data_input_checklist.docx
@@ -4407,60 +4407,52 @@
           <w:sz w:val="24"/>
           <w:szCs w:val="24"/>
         </w:rPr>
-        <w:t>Extract catches at age for ne</w:t>
+        <w:t>Extract catches at age for newly available year</w:t>
+      </w:r>
+      <w:r>
+        <w:rPr>
+          <w:rFonts w:ascii="Times New Roman" w:eastAsia="Times New Roman" w:hAnsi="Times New Roman" w:cs="Times New Roman"/>
+          <w:sz w:val="24"/>
+          <w:szCs w:val="24"/>
+        </w:rPr>
+        <w:t xml:space="preserve"> and update “</w:t>
+      </w:r>
+      <w:r>
+        <w:rPr>
+          <w:rFonts w:ascii="Times New Roman" w:eastAsia="Times New Roman" w:hAnsi="Times New Roman" w:cs="Times New Roman"/>
+          <w:sz w:val="24"/>
+          <w:szCs w:val="24"/>
+          <w:u w:val="single"/>
+        </w:rPr>
+        <w:t>canum</w:t>
+      </w:r>
+      <w:r>
+        <w:rPr>
+          <w:rFonts w:ascii="Times New Roman" w:eastAsia="Times New Roman" w:hAnsi="Times New Roman" w:cs="Times New Roman"/>
+          <w:sz w:val="24"/>
+          <w:szCs w:val="24"/>
+          <w:u w:val="single"/>
+        </w:rPr>
+        <w:t>.txt</w:t>
+      </w:r>
+      <w:r>
+        <w:rPr>
+          <w:rFonts w:ascii="Times New Roman" w:eastAsia="Times New Roman" w:hAnsi="Times New Roman" w:cs="Times New Roman"/>
+          <w:sz w:val="24"/>
+          <w:szCs w:val="24"/>
+        </w:rPr>
+        <w:t xml:space="preserve">” </w:t>
+      </w:r>
+      <w:r>
+        <w:rPr>
+          <w:rFonts w:ascii="Times New Roman" w:eastAsia="Times New Roman" w:hAnsi="Times New Roman" w:cs="Times New Roman"/>
+          <w:sz w:val="24"/>
+          <w:szCs w:val="24"/>
+        </w:rPr>
+        <w:t>(located in "./data/")</w:t>
       </w:r>
       <w:bookmarkStart w:id="0" w:name="_GoBack"/>
       <w:bookmarkEnd w:id="0"/>
-      <w:r>
-        <w:rPr>
-          <w:rFonts w:ascii="Times New Roman" w:eastAsia="Times New Roman" w:hAnsi="Times New Roman" w:cs="Times New Roman"/>
-          <w:sz w:val="24"/>
-          <w:szCs w:val="24"/>
-        </w:rPr>
-        <w:t>wly available year</w:t>
-      </w:r>
-      <w:r>
-        <w:rPr>
-          <w:rFonts w:ascii="Times New Roman" w:eastAsia="Times New Roman" w:hAnsi="Times New Roman" w:cs="Times New Roman"/>
-          <w:sz w:val="24"/>
-          <w:szCs w:val="24"/>
-        </w:rPr>
-        <w:t xml:space="preserve"> and update “</w:t>
-      </w:r>
-      <w:r>
-        <w:rPr>
-          <w:rFonts w:ascii="Times New Roman" w:eastAsia="Times New Roman" w:hAnsi="Times New Roman" w:cs="Times New Roman"/>
-          <w:sz w:val="24"/>
-          <w:szCs w:val="24"/>
-          <w:u w:val="single"/>
-        </w:rPr>
-        <w:t>canum</w:t>
-      </w:r>
-      <w:r>
-        <w:rPr>
-          <w:rFonts w:ascii="Times New Roman" w:eastAsia="Times New Roman" w:hAnsi="Times New Roman" w:cs="Times New Roman"/>
-          <w:sz w:val="24"/>
-          <w:szCs w:val="24"/>
-          <w:u w:val="single"/>
-        </w:rPr>
-        <w:t>.txt</w:t>
-      </w:r>
-      <w:r>
-        <w:rPr>
-          <w:rFonts w:ascii="Times New Roman" w:eastAsia="Times New Roman" w:hAnsi="Times New Roman" w:cs="Times New Roman"/>
-          <w:sz w:val="24"/>
-          <w:szCs w:val="24"/>
-        </w:rPr>
-        <w:t xml:space="preserve">” </w:t>
-      </w:r>
-      <w:r>
-        <w:rPr>
-          <w:rFonts w:ascii="Times New Roman" w:eastAsia="Times New Roman" w:hAnsi="Times New Roman" w:cs="Times New Roman"/>
-          <w:sz w:val="24"/>
-          <w:szCs w:val="24"/>
-        </w:rPr>
-        <w:t>(located in "./data/")</w:t>
-      </w:r>
     </w:p>
     <w:p>
       <w:pPr>
@@ -4796,7 +4788,7 @@
             </w:rPr>
             <w:id w:val="152564392"/>
             <w14:checkbox>
-              <w14:checked w14:val="0"/>
+              <w14:checked w14:val="1"/>
               <w14:checkedState w14:val="2612" w14:font="MS Gothic"/>
               <w14:uncheckedState w14:val="2610" w14:font="MS Gothic"/>
             </w14:checkbox>
@@ -4822,7 +4814,7 @@
                     <w:sz w:val="24"/>
                     <w:szCs w:val="24"/>
                   </w:rPr>
-                  <w:t>☐</w:t>
+                  <w:t>☒</w:t>
                 </w:r>
               </w:p>
             </w:tc>
@@ -4908,7 +4900,7 @@
             </w:rPr>
             <w:id w:val="1951195331"/>
             <w14:checkbox>
-              <w14:checked w14:val="0"/>
+              <w14:checked w14:val="1"/>
               <w14:checkedState w14:val="2612" w14:font="MS Gothic"/>
               <w14:uncheckedState w14:val="2610" w14:font="MS Gothic"/>
             </w14:checkbox>
@@ -4934,7 +4926,7 @@
                     <w:sz w:val="24"/>
                     <w:szCs w:val="24"/>
                   </w:rPr>
-                  <w:t>☐</w:t>
+                  <w:t>☒</w:t>
                 </w:r>
               </w:p>
             </w:tc>
@@ -5056,7 +5048,7 @@
             </w:rPr>
             <w:id w:val="128211484"/>
             <w14:checkbox>
-              <w14:checked w14:val="0"/>
+              <w14:checked w14:val="1"/>
               <w14:checkedState w14:val="2612" w14:font="MS Gothic"/>
               <w14:uncheckedState w14:val="2610" w14:font="MS Gothic"/>
             </w14:checkbox>
@@ -5082,7 +5074,7 @@
                     <w:sz w:val="24"/>
                     <w:szCs w:val="24"/>
                   </w:rPr>
-                  <w:t>☐</w:t>
+                  <w:t>☒</w:t>
                 </w:r>
               </w:p>
             </w:tc>
@@ -5204,7 +5196,7 @@
             </w:rPr>
             <w:id w:val="1024748160"/>
             <w14:checkbox>
-              <w14:checked w14:val="0"/>
+              <w14:checked w14:val="1"/>
               <w14:checkedState w14:val="2612" w14:font="MS Gothic"/>
               <w14:uncheckedState w14:val="2610" w14:font="MS Gothic"/>
             </w14:checkbox>
@@ -5230,7 +5222,7 @@
                     <w:sz w:val="24"/>
                     <w:szCs w:val="24"/>
                   </w:rPr>
-                  <w:t>☐</w:t>
+                  <w:t>☒</w:t>
                 </w:r>
               </w:p>
             </w:tc>
@@ -5376,7 +5368,7 @@
                 <v:shape id="_x0000_i1025" type="#_x0000_t75" style="width:469.5pt;height:211.5pt" o:ole="">
                   <v:imagedata r:id="rId9" o:title=""/>
                 </v:shape>
-                <o:OLEObject Type="Embed" ProgID="PBrush" ShapeID="_x0000_i1025" DrawAspect="Content" ObjectID="_1645876815" r:id="rId10"/>
+                <o:OLEObject Type="Embed" ProgID="PBrush" ShapeID="_x0000_i1025" DrawAspect="Content" ObjectID="_1646044107" r:id="rId10"/>
               </w:object>
             </w:r>
           </w:p>
@@ -5490,7 +5482,7 @@
                 <v:shape id="_x0000_i1026" type="#_x0000_t75" style="width:470.25pt;height:142.5pt" o:ole="">
                   <v:imagedata r:id="rId11" o:title=""/>
                 </v:shape>
-                <o:OLEObject Type="Embed" ProgID="PBrush" ShapeID="_x0000_i1026" DrawAspect="Content" ObjectID="_1645876816" r:id="rId12"/>
+                <o:OLEObject Type="Embed" ProgID="PBrush" ShapeID="_x0000_i1026" DrawAspect="Content" ObjectID="_1646044108" r:id="rId12"/>
               </w:object>
             </w:r>
           </w:p>
@@ -5604,7 +5596,7 @@
                 <v:shape id="_x0000_i1027" type="#_x0000_t75" style="width:470.25pt;height:139.5pt" o:ole="">
                   <v:imagedata r:id="rId13" o:title=""/>
                 </v:shape>
-                <o:OLEObject Type="Embed" ProgID="PBrush" ShapeID="_x0000_i1027" DrawAspect="Content" ObjectID="_1645876817" r:id="rId14"/>
+                <o:OLEObject Type="Embed" ProgID="PBrush" ShapeID="_x0000_i1027" DrawAspect="Content" ObjectID="_1646044109" r:id="rId14"/>
               </w:object>
             </w:r>
           </w:p>
@@ -8901,7 +8893,7 @@
 </file>
 
 <file path=customXml/itemProps1.xml><?xml version="1.0" encoding="utf-8"?>
-<ds:datastoreItem xmlns:ds="http://schemas.openxmlformats.org/officeDocument/2006/customXml" ds:itemID="{073A74DF-6807-486C-BEA6-C64CF7E3C4F8}">
+<ds:datastoreItem xmlns:ds="http://schemas.openxmlformats.org/officeDocument/2006/customXml" ds:itemID="{02D31DB8-CF5A-43A6-8F7B-938CCF4F1FA8}">
   <ds:schemaRefs>
     <ds:schemaRef ds:uri="http://schemas.openxmlformats.org/officeDocument/2006/bibliography"/>
   </ds:schemaRefs>

</xml_diff>

<commit_message>
update data 2021 and sf/mf assessments
</commit_message>
<xml_diff>
--- a/NSAS/data/data_input_checklist.docx
+++ b/NSAS/data/data_input_checklist.docx
@@ -173,6 +173,14 @@
           <w:szCs w:val="24"/>
         </w:rPr>
         <w:t xml:space="preserve">Note 2: HERAS age 0 is </w:t>
+      </w:r>
+      <w:r>
+        <w:rPr>
+          <w:rFonts w:ascii="Times New Roman" w:eastAsia="Times New Roman" w:hAnsi="Times New Roman" w:cs="Times New Roman"/>
+          <w:sz w:val="24"/>
+          <w:szCs w:val="24"/>
+        </w:rPr>
+        <w:t xml:space="preserve">not </w:t>
       </w:r>
       <w:r>
         <w:rPr>
@@ -1286,6 +1294,7 @@
                 <w:sz w:val="20"/>
                 <w:szCs w:val="20"/>
               </w:rPr>
+              <w:lastRenderedPageBreak/>
               <w:t xml:space="preserve">Figure 1: example (2019 report) of the </w:t>
             </w:r>
             <w:r>
@@ -1322,17 +1331,7 @@
                 <w:sz w:val="20"/>
                 <w:szCs w:val="20"/>
               </w:rPr>
-              <w:t xml:space="preserve">le from WGIPS report (HAWG2018) where </w:t>
-            </w:r>
-            <w:r>
-              <w:rPr>
-                <w:rFonts w:ascii="Times New Roman" w:eastAsia="Times New Roman" w:hAnsi="Times New Roman" w:cs="Times New Roman"/>
-                <w:b/>
-                <w:sz w:val="20"/>
-                <w:szCs w:val="20"/>
-              </w:rPr>
-              <w:lastRenderedPageBreak/>
-              <w:t>information is located</w:t>
+              <w:t>le from WGIPS report (HAWG2018) where information is located</w:t>
             </w:r>
           </w:p>
         </w:tc>
@@ -1356,7 +1355,6 @@
           <w:sz w:val="32"/>
           <w:szCs w:val="32"/>
         </w:rPr>
-        <w:lastRenderedPageBreak/>
         <w:br w:type="page"/>
       </w:r>
     </w:p>
@@ -1904,7 +1902,7 @@
             </w:rPr>
             <w:id w:val="1514645230"/>
             <w14:checkbox>
-              <w14:checked w14:val="0"/>
+              <w14:checked w14:val="1"/>
               <w14:checkedState w14:val="2612" w14:font="MS Gothic"/>
               <w14:uncheckedState w14:val="2610" w14:font="MS Gothic"/>
             </w14:checkbox>
@@ -1930,7 +1928,7 @@
                     <w:sz w:val="24"/>
                     <w:szCs w:val="24"/>
                   </w:rPr>
-                  <w:t>☐</w:t>
+                  <w:t>☒</w:t>
                 </w:r>
               </w:p>
             </w:tc>
@@ -2713,7 +2711,7 @@
             </w:rPr>
             <w:id w:val="-2120523382"/>
             <w14:checkbox>
-              <w14:checked w14:val="0"/>
+              <w14:checked w14:val="1"/>
               <w14:checkedState w14:val="2612" w14:font="MS Gothic"/>
               <w14:uncheckedState w14:val="2610" w14:font="MS Gothic"/>
             </w14:checkbox>
@@ -2739,7 +2737,7 @@
                     <w:sz w:val="24"/>
                     <w:szCs w:val="24"/>
                   </w:rPr>
-                  <w:t>☐</w:t>
+                  <w:t>☒</w:t>
                 </w:r>
               </w:p>
             </w:tc>
@@ -4451,8 +4449,6 @@
         </w:rPr>
         <w:t>(located in "./data/")</w:t>
       </w:r>
-      <w:bookmarkStart w:id="0" w:name="_GoBack"/>
-      <w:bookmarkEnd w:id="0"/>
     </w:p>
     <w:p>
       <w:pPr>
@@ -4580,17 +4576,63 @@
           <w:rFonts w:ascii="Times New Roman" w:eastAsia="Times New Roman" w:hAnsi="Times New Roman" w:cs="Times New Roman"/>
           <w:sz w:val="24"/>
           <w:szCs w:val="24"/>
-          <w:highlight w:val="yellow"/>
-        </w:rPr>
-      </w:pPr>
-      <w:r>
-        <w:rPr>
-          <w:rFonts w:ascii="Times New Roman" w:eastAsia="Times New Roman" w:hAnsi="Times New Roman" w:cs="Times New Roman"/>
-          <w:sz w:val="24"/>
-          <w:szCs w:val="24"/>
-          <w:highlight w:val="yellow"/>
-        </w:rPr>
-        <w:t>Multi-fleet input??</w:t>
+        </w:rPr>
+      </w:pPr>
+      <w:r>
+        <w:rPr>
+          <w:rFonts w:ascii="Times New Roman" w:eastAsia="Times New Roman" w:hAnsi="Times New Roman" w:cs="Times New Roman"/>
+          <w:sz w:val="24"/>
+          <w:szCs w:val="24"/>
+        </w:rPr>
+        <w:t>Multi-fleet input</w:t>
+      </w:r>
+      <w:r>
+        <w:rPr>
+          <w:rFonts w:ascii="Times New Roman" w:eastAsia="Times New Roman" w:hAnsi="Times New Roman" w:cs="Times New Roman"/>
+          <w:sz w:val="24"/>
+          <w:szCs w:val="24"/>
+        </w:rPr>
+        <w:t>, update of “</w:t>
+      </w:r>
+      <w:r>
+        <w:rPr>
+          <w:rFonts w:ascii="Times New Roman" w:eastAsia="Times New Roman" w:hAnsi="Times New Roman" w:cs="Times New Roman"/>
+          <w:sz w:val="24"/>
+          <w:szCs w:val="24"/>
+        </w:rPr>
+        <w:t>canum_mf.txt</w:t>
+      </w:r>
+      <w:r>
+        <w:rPr>
+          <w:rFonts w:ascii="Times New Roman" w:eastAsia="Times New Roman" w:hAnsi="Times New Roman" w:cs="Times New Roman"/>
+          <w:sz w:val="24"/>
+          <w:szCs w:val="24"/>
+        </w:rPr>
+        <w:t xml:space="preserve">” from </w:t>
+      </w:r>
+      <w:r>
+        <w:rPr>
+          <w:rFonts w:ascii="Times New Roman" w:eastAsia="Times New Roman" w:hAnsi="Times New Roman" w:cs="Times New Roman"/>
+          <w:sz w:val="24"/>
+          <w:szCs w:val="24"/>
+        </w:rPr>
+        <w:t>multi_fleet_HAWG</w:t>
+      </w:r>
+      <w:r>
+        <w:rPr>
+          <w:rFonts w:ascii="Times New Roman" w:eastAsia="Times New Roman" w:hAnsi="Times New Roman" w:cs="Times New Roman"/>
+          <w:sz w:val="24"/>
+          <w:szCs w:val="24"/>
+        </w:rPr>
+        <w:t>XXXX</w:t>
+      </w:r>
+      <w:r>
+        <w:rPr>
+          <w:rFonts w:ascii="Times New Roman" w:eastAsia="Times New Roman" w:hAnsi="Times New Roman" w:cs="Times New Roman"/>
+          <w:sz w:val="24"/>
+          <w:szCs w:val="24"/>
+        </w:rPr>
+        <w:t>.xlsx</w:t>
       </w:r>
     </w:p>
     <w:p>
@@ -4788,7 +4830,7 @@
             </w:rPr>
             <w:id w:val="152564392"/>
             <w14:checkbox>
-              <w14:checked w14:val="1"/>
+              <w14:checked w14:val="0"/>
               <w14:checkedState w14:val="2612" w14:font="MS Gothic"/>
               <w14:uncheckedState w14:val="2610" w14:font="MS Gothic"/>
             </w14:checkbox>
@@ -4814,7 +4856,7 @@
                     <w:sz w:val="24"/>
                     <w:szCs w:val="24"/>
                   </w:rPr>
-                  <w:t>☒</w:t>
+                  <w:t>☐</w:t>
                 </w:r>
               </w:p>
             </w:tc>
@@ -4900,7 +4942,7 @@
             </w:rPr>
             <w:id w:val="1951195331"/>
             <w14:checkbox>
-              <w14:checked w14:val="1"/>
+              <w14:checked w14:val="0"/>
               <w14:checkedState w14:val="2612" w14:font="MS Gothic"/>
               <w14:uncheckedState w14:val="2610" w14:font="MS Gothic"/>
             </w14:checkbox>
@@ -4926,7 +4968,7 @@
                     <w:sz w:val="24"/>
                     <w:szCs w:val="24"/>
                   </w:rPr>
-                  <w:t>☒</w:t>
+                  <w:t>☐</w:t>
                 </w:r>
               </w:p>
             </w:tc>
@@ -5048,7 +5090,7 @@
             </w:rPr>
             <w:id w:val="128211484"/>
             <w14:checkbox>
-              <w14:checked w14:val="1"/>
+              <w14:checked w14:val="0"/>
               <w14:checkedState w14:val="2612" w14:font="MS Gothic"/>
               <w14:uncheckedState w14:val="2610" w14:font="MS Gothic"/>
             </w14:checkbox>
@@ -5074,7 +5116,7 @@
                     <w:sz w:val="24"/>
                     <w:szCs w:val="24"/>
                   </w:rPr>
-                  <w:t>☒</w:t>
+                  <w:t>☐</w:t>
                 </w:r>
               </w:p>
             </w:tc>
@@ -5196,7 +5238,7 @@
             </w:rPr>
             <w:id w:val="1024748160"/>
             <w14:checkbox>
-              <w14:checked w14:val="1"/>
+              <w14:checked w14:val="0"/>
               <w14:checkedState w14:val="2612" w14:font="MS Gothic"/>
               <w14:uncheckedState w14:val="2610" w14:font="MS Gothic"/>
             </w14:checkbox>
@@ -5222,7 +5264,7 @@
                     <w:sz w:val="24"/>
                     <w:szCs w:val="24"/>
                   </w:rPr>
-                  <w:t>☒</w:t>
+                  <w:t>☐</w:t>
                 </w:r>
               </w:p>
             </w:tc>
@@ -5311,845 +5353,6 @@
           </w:sdtContent>
         </w:sdt>
       </w:tr>
-    </w:tbl>
-    <w:p>
-      <w:pPr>
-        <w:spacing w:after="0" w:line="240" w:lineRule="auto"/>
-        <w:rPr>
-          <w:rFonts w:ascii="Times New Roman" w:eastAsia="Times New Roman" w:hAnsi="Times New Roman" w:cs="Times New Roman"/>
-          <w:sz w:val="24"/>
-          <w:szCs w:val="24"/>
-        </w:rPr>
-      </w:pPr>
-    </w:p>
-    <w:tbl>
-      <w:tblPr>
-        <w:tblStyle w:val="TableGrid"/>
-        <w:tblW w:w="0" w:type="auto"/>
-        <w:tblLook w:val="04A0" w:firstRow="1" w:lastRow="0" w:firstColumn="1" w:lastColumn="0" w:noHBand="0" w:noVBand="1"/>
-      </w:tblPr>
-      <w:tblGrid>
-        <w:gridCol w:w="9622"/>
-      </w:tblGrid>
-      <w:tr>
-        <w:tc>
-          <w:tcPr>
-            <w:tcW w:w="9622" w:type="dxa"/>
-          </w:tcPr>
-          <w:p>
-            <w:pPr>
-              <w:rPr>
-                <w:rFonts w:ascii="Times New Roman" w:eastAsia="Times New Roman" w:hAnsi="Times New Roman" w:cs="Times New Roman"/>
-                <w:sz w:val="24"/>
-                <w:szCs w:val="24"/>
-              </w:rPr>
-            </w:pPr>
-            <w:r>
-              <w:object w:dxaOrig="15840" w:dyaOrig="7140" w14:anchorId="0A4D2E3D">
-                <v:shapetype id="_x0000_t75" coordsize="21600,21600" o:spt="75" o:preferrelative="t" path="m@4@5l@4@11@9@11@9@5xe" filled="f" stroked="f">
-                  <v:stroke joinstyle="miter"/>
-                  <v:formulas>
-                    <v:f eqn="if lineDrawn pixelLineWidth 0"/>
-                    <v:f eqn="sum @0 1 0"/>
-                    <v:f eqn="sum 0 0 @1"/>
-                    <v:f eqn="prod @2 1 2"/>
-                    <v:f eqn="prod @3 21600 pixelWidth"/>
-                    <v:f eqn="prod @3 21600 pixelHeight"/>
-                    <v:f eqn="sum @0 0 1"/>
-                    <v:f eqn="prod @6 1 2"/>
-                    <v:f eqn="prod @7 21600 pixelWidth"/>
-                    <v:f eqn="sum @8 21600 0"/>
-                    <v:f eqn="prod @7 21600 pixelHeight"/>
-                    <v:f eqn="sum @10 21600 0"/>
-                  </v:formulas>
-                  <v:path o:extrusionok="f" gradientshapeok="t" o:connecttype="rect"/>
-                  <o:lock v:ext="edit" aspectratio="t"/>
-                </v:shapetype>
-                <v:shape id="_x0000_i1025" type="#_x0000_t75" style="width:469.5pt;height:211.5pt" o:ole="">
-                  <v:imagedata r:id="rId9" o:title=""/>
-                </v:shape>
-                <o:OLEObject Type="Embed" ProgID="PBrush" ShapeID="_x0000_i1025" DrawAspect="Content" ObjectID="_1646044107" r:id="rId10"/>
-              </w:object>
-            </w:r>
-          </w:p>
-        </w:tc>
-      </w:tr>
-      <w:tr>
-        <w:tc>
-          <w:tcPr>
-            <w:tcW w:w="9622" w:type="dxa"/>
-          </w:tcPr>
-          <w:p>
-            <w:pPr>
-              <w:rPr>
-                <w:rFonts w:ascii="Times New Roman" w:eastAsia="Times New Roman" w:hAnsi="Times New Roman" w:cs="Times New Roman"/>
-                <w:sz w:val="24"/>
-                <w:szCs w:val="24"/>
-              </w:rPr>
-            </w:pPr>
-            <w:r>
-              <w:rPr>
-                <w:rFonts w:ascii="Times New Roman" w:eastAsia="Times New Roman" w:hAnsi="Times New Roman" w:cs="Times New Roman"/>
-                <w:b/>
-                <w:sz w:val="20"/>
-                <w:szCs w:val="20"/>
-              </w:rPr>
-              <w:t xml:space="preserve">Figure </w:t>
-            </w:r>
-            <w:r>
-              <w:rPr>
-                <w:rFonts w:ascii="Times New Roman" w:eastAsia="Times New Roman" w:hAnsi="Times New Roman" w:cs="Times New Roman"/>
-                <w:b/>
-                <w:sz w:val="20"/>
-                <w:szCs w:val="20"/>
-              </w:rPr>
-              <w:t>2</w:t>
-            </w:r>
-            <w:r>
-              <w:rPr>
-                <w:rFonts w:ascii="Times New Roman" w:eastAsia="Times New Roman" w:hAnsi="Times New Roman" w:cs="Times New Roman"/>
-                <w:b/>
-                <w:sz w:val="20"/>
-                <w:szCs w:val="20"/>
-              </w:rPr>
-              <w:t xml:space="preserve">: example (2019 report) of the </w:t>
-            </w:r>
-            <w:r>
-              <w:rPr>
-                <w:rFonts w:ascii="Times New Roman" w:eastAsia="Times New Roman" w:hAnsi="Times New Roman" w:cs="Times New Roman"/>
-                <w:b/>
-                <w:sz w:val="20"/>
-                <w:szCs w:val="20"/>
-              </w:rPr>
-              <w:t xml:space="preserve">table use to update </w:t>
-            </w:r>
-            <w:r>
-              <w:rPr>
-                <w:rFonts w:ascii="Times New Roman" w:eastAsia="Times New Roman" w:hAnsi="Times New Roman" w:cs="Times New Roman"/>
-                <w:b/>
-                <w:sz w:val="20"/>
-                <w:szCs w:val="20"/>
-              </w:rPr>
-              <w:t>caton.txt</w:t>
-            </w:r>
-            <w:r>
-              <w:rPr>
-                <w:rFonts w:ascii="Times New Roman" w:eastAsia="Times New Roman" w:hAnsi="Times New Roman" w:cs="Times New Roman"/>
-                <w:b/>
-                <w:sz w:val="20"/>
-                <w:szCs w:val="20"/>
-              </w:rPr>
-              <w:t>.</w:t>
-            </w:r>
-          </w:p>
-        </w:tc>
-      </w:tr>
-    </w:tbl>
-    <w:p>
-      <w:pPr>
-        <w:spacing w:after="0" w:line="240" w:lineRule="auto"/>
-        <w:rPr>
-          <w:rFonts w:ascii="Times New Roman" w:eastAsia="Times New Roman" w:hAnsi="Times New Roman" w:cs="Times New Roman"/>
-          <w:sz w:val="24"/>
-          <w:szCs w:val="24"/>
-        </w:rPr>
-      </w:pPr>
-    </w:p>
-    <w:tbl>
-      <w:tblPr>
-        <w:tblStyle w:val="TableGrid"/>
-        <w:tblW w:w="0" w:type="auto"/>
-        <w:tblLook w:val="04A0" w:firstRow="1" w:lastRow="0" w:firstColumn="1" w:lastColumn="0" w:noHBand="0" w:noVBand="1"/>
-      </w:tblPr>
-      <w:tblGrid>
-        <w:gridCol w:w="9622"/>
-      </w:tblGrid>
-      <w:tr>
-        <w:tc>
-          <w:tcPr>
-            <w:tcW w:w="9622" w:type="dxa"/>
-          </w:tcPr>
-          <w:p>
-            <w:pPr>
-              <w:rPr>
-                <w:rFonts w:ascii="Times New Roman" w:eastAsia="Times New Roman" w:hAnsi="Times New Roman" w:cs="Times New Roman"/>
-                <w:sz w:val="24"/>
-                <w:szCs w:val="24"/>
-              </w:rPr>
-            </w:pPr>
-            <w:r>
-              <w:object w:dxaOrig="15690" w:dyaOrig="4770" w14:anchorId="6CBC396F">
-                <v:shape id="_x0000_i1026" type="#_x0000_t75" style="width:470.25pt;height:142.5pt" o:ole="">
-                  <v:imagedata r:id="rId11" o:title=""/>
-                </v:shape>
-                <o:OLEObject Type="Embed" ProgID="PBrush" ShapeID="_x0000_i1026" DrawAspect="Content" ObjectID="_1646044108" r:id="rId12"/>
-              </w:object>
-            </w:r>
-          </w:p>
-        </w:tc>
-      </w:tr>
-      <w:tr>
-        <w:tc>
-          <w:tcPr>
-            <w:tcW w:w="9622" w:type="dxa"/>
-          </w:tcPr>
-          <w:p>
-            <w:pPr>
-              <w:rPr>
-                <w:rFonts w:ascii="Times New Roman" w:eastAsia="Times New Roman" w:hAnsi="Times New Roman" w:cs="Times New Roman"/>
-                <w:sz w:val="24"/>
-                <w:szCs w:val="24"/>
-              </w:rPr>
-            </w:pPr>
-            <w:r>
-              <w:rPr>
-                <w:rFonts w:ascii="Times New Roman" w:eastAsia="Times New Roman" w:hAnsi="Times New Roman" w:cs="Times New Roman"/>
-                <w:b/>
-                <w:sz w:val="20"/>
-                <w:szCs w:val="20"/>
-              </w:rPr>
-              <w:t xml:space="preserve">Figure </w:t>
-            </w:r>
-            <w:r>
-              <w:rPr>
-                <w:rFonts w:ascii="Times New Roman" w:eastAsia="Times New Roman" w:hAnsi="Times New Roman" w:cs="Times New Roman"/>
-                <w:b/>
-                <w:sz w:val="20"/>
-                <w:szCs w:val="20"/>
-              </w:rPr>
-              <w:t>3</w:t>
-            </w:r>
-            <w:r>
-              <w:rPr>
-                <w:rFonts w:ascii="Times New Roman" w:eastAsia="Times New Roman" w:hAnsi="Times New Roman" w:cs="Times New Roman"/>
-                <w:b/>
-                <w:sz w:val="20"/>
-                <w:szCs w:val="20"/>
-              </w:rPr>
-              <w:t xml:space="preserve">: example (2019 report) of the </w:t>
-            </w:r>
-            <w:r>
-              <w:rPr>
-                <w:rFonts w:ascii="Times New Roman" w:eastAsia="Times New Roman" w:hAnsi="Times New Roman" w:cs="Times New Roman"/>
-                <w:b/>
-                <w:sz w:val="20"/>
-                <w:szCs w:val="20"/>
-              </w:rPr>
-              <w:t xml:space="preserve">table use to update </w:t>
-            </w:r>
-            <w:r>
-              <w:rPr>
-                <w:rFonts w:ascii="Times New Roman" w:eastAsia="Times New Roman" w:hAnsi="Times New Roman" w:cs="Times New Roman"/>
-                <w:b/>
-                <w:sz w:val="20"/>
-                <w:szCs w:val="20"/>
-              </w:rPr>
-              <w:t>canum.txt</w:t>
-            </w:r>
-            <w:r>
-              <w:rPr>
-                <w:rFonts w:ascii="Times New Roman" w:eastAsia="Times New Roman" w:hAnsi="Times New Roman" w:cs="Times New Roman"/>
-                <w:b/>
-                <w:sz w:val="20"/>
-                <w:szCs w:val="20"/>
-              </w:rPr>
-              <w:t>.</w:t>
-            </w:r>
-          </w:p>
-        </w:tc>
-      </w:tr>
-    </w:tbl>
-    <w:p>
-      <w:pPr>
-        <w:spacing w:after="0" w:line="240" w:lineRule="auto"/>
-        <w:rPr>
-          <w:rFonts w:ascii="Times New Roman" w:eastAsia="Times New Roman" w:hAnsi="Times New Roman" w:cs="Times New Roman"/>
-          <w:sz w:val="24"/>
-          <w:szCs w:val="24"/>
-        </w:rPr>
-      </w:pPr>
-    </w:p>
-    <w:tbl>
-      <w:tblPr>
-        <w:tblStyle w:val="TableGrid"/>
-        <w:tblW w:w="0" w:type="auto"/>
-        <w:tblLook w:val="04A0" w:firstRow="1" w:lastRow="0" w:firstColumn="1" w:lastColumn="0" w:noHBand="0" w:noVBand="1"/>
-      </w:tblPr>
-      <w:tblGrid>
-        <w:gridCol w:w="9622"/>
-      </w:tblGrid>
-      <w:tr>
-        <w:tc>
-          <w:tcPr>
-            <w:tcW w:w="9622" w:type="dxa"/>
-          </w:tcPr>
-          <w:p>
-            <w:pPr>
-              <w:rPr>
-                <w:rFonts w:ascii="Times New Roman" w:eastAsia="Times New Roman" w:hAnsi="Times New Roman" w:cs="Times New Roman"/>
-                <w:sz w:val="24"/>
-                <w:szCs w:val="24"/>
-              </w:rPr>
-            </w:pPr>
-            <w:r>
-              <w:object w:dxaOrig="15615" w:dyaOrig="4635" w14:anchorId="1652606B">
-                <v:shape id="_x0000_i1027" type="#_x0000_t75" style="width:470.25pt;height:139.5pt" o:ole="">
-                  <v:imagedata r:id="rId13" o:title=""/>
-                </v:shape>
-                <o:OLEObject Type="Embed" ProgID="PBrush" ShapeID="_x0000_i1027" DrawAspect="Content" ObjectID="_1646044109" r:id="rId14"/>
-              </w:object>
-            </w:r>
-          </w:p>
-        </w:tc>
-      </w:tr>
-      <w:tr>
-        <w:tc>
-          <w:tcPr>
-            <w:tcW w:w="9622" w:type="dxa"/>
-          </w:tcPr>
-          <w:p>
-            <w:pPr>
-              <w:rPr>
-                <w:rFonts w:ascii="Times New Roman" w:eastAsia="Times New Roman" w:hAnsi="Times New Roman" w:cs="Times New Roman"/>
-                <w:sz w:val="24"/>
-                <w:szCs w:val="24"/>
-              </w:rPr>
-            </w:pPr>
-            <w:r>
-              <w:rPr>
-                <w:rFonts w:ascii="Times New Roman" w:eastAsia="Times New Roman" w:hAnsi="Times New Roman" w:cs="Times New Roman"/>
-                <w:b/>
-                <w:sz w:val="20"/>
-                <w:szCs w:val="20"/>
-              </w:rPr>
-              <w:t xml:space="preserve">Figure </w:t>
-            </w:r>
-            <w:r>
-              <w:rPr>
-                <w:rFonts w:ascii="Times New Roman" w:eastAsia="Times New Roman" w:hAnsi="Times New Roman" w:cs="Times New Roman"/>
-                <w:b/>
-                <w:sz w:val="20"/>
-                <w:szCs w:val="20"/>
-              </w:rPr>
-              <w:t>4</w:t>
-            </w:r>
-            <w:r>
-              <w:rPr>
-                <w:rFonts w:ascii="Times New Roman" w:eastAsia="Times New Roman" w:hAnsi="Times New Roman" w:cs="Times New Roman"/>
-                <w:b/>
-                <w:sz w:val="20"/>
-                <w:szCs w:val="20"/>
-              </w:rPr>
-              <w:t xml:space="preserve">: example (2019 report) of the </w:t>
-            </w:r>
-            <w:r>
-              <w:rPr>
-                <w:rFonts w:ascii="Times New Roman" w:eastAsia="Times New Roman" w:hAnsi="Times New Roman" w:cs="Times New Roman"/>
-                <w:b/>
-                <w:sz w:val="20"/>
-                <w:szCs w:val="20"/>
-              </w:rPr>
-              <w:t xml:space="preserve">table use to update </w:t>
-            </w:r>
-            <w:r>
-              <w:rPr>
-                <w:rFonts w:ascii="Times New Roman" w:eastAsia="Times New Roman" w:hAnsi="Times New Roman" w:cs="Times New Roman"/>
-                <w:b/>
-                <w:sz w:val="20"/>
-                <w:szCs w:val="20"/>
-              </w:rPr>
-              <w:t>weca</w:t>
-            </w:r>
-            <w:r>
-              <w:rPr>
-                <w:rFonts w:ascii="Times New Roman" w:eastAsia="Times New Roman" w:hAnsi="Times New Roman" w:cs="Times New Roman"/>
-                <w:b/>
-                <w:sz w:val="20"/>
-                <w:szCs w:val="20"/>
-              </w:rPr>
-              <w:t>.txt</w:t>
-            </w:r>
-            <w:r>
-              <w:rPr>
-                <w:rFonts w:ascii="Times New Roman" w:eastAsia="Times New Roman" w:hAnsi="Times New Roman" w:cs="Times New Roman"/>
-                <w:b/>
-                <w:sz w:val="20"/>
-                <w:szCs w:val="20"/>
-              </w:rPr>
-              <w:t>.</w:t>
-            </w:r>
-          </w:p>
-        </w:tc>
-      </w:tr>
-    </w:tbl>
-    <w:p>
-      <w:pPr>
-        <w:spacing w:after="0" w:line="240" w:lineRule="auto"/>
-        <w:rPr>
-          <w:rFonts w:ascii="Times New Roman" w:eastAsia="Times New Roman" w:hAnsi="Times New Roman" w:cs="Times New Roman"/>
-          <w:sz w:val="24"/>
-          <w:szCs w:val="24"/>
-        </w:rPr>
-      </w:pPr>
-    </w:p>
-    <w:p>
-      <w:pPr>
-        <w:rPr>
-          <w:rFonts w:ascii="Times New Roman" w:eastAsia="Times New Roman" w:hAnsi="Times New Roman" w:cs="Times New Roman"/>
-          <w:i/>
-          <w:iCs/>
-          <w:sz w:val="32"/>
-          <w:szCs w:val="32"/>
-        </w:rPr>
-      </w:pPr>
-      <w:r>
-        <w:rPr>
-          <w:rFonts w:ascii="Times New Roman" w:eastAsia="Times New Roman" w:hAnsi="Times New Roman" w:cs="Times New Roman"/>
-          <w:i/>
-          <w:iCs/>
-          <w:sz w:val="32"/>
-          <w:szCs w:val="32"/>
-        </w:rPr>
-        <w:br w:type="page"/>
-      </w:r>
-    </w:p>
-    <w:p>
-      <w:pPr>
-        <w:spacing w:after="0" w:line="240" w:lineRule="auto"/>
-        <w:rPr>
-          <w:rFonts w:ascii="Times New Roman" w:eastAsia="Times New Roman" w:hAnsi="Times New Roman" w:cs="Times New Roman"/>
-          <w:sz w:val="24"/>
-          <w:szCs w:val="24"/>
-        </w:rPr>
-      </w:pPr>
-      <w:r>
-        <w:rPr>
-          <w:rFonts w:ascii="Times New Roman" w:eastAsia="Times New Roman" w:hAnsi="Times New Roman" w:cs="Times New Roman"/>
-          <w:i/>
-          <w:iCs/>
-          <w:sz w:val="32"/>
-          <w:szCs w:val="32"/>
-        </w:rPr>
-        <w:lastRenderedPageBreak/>
-        <w:t>Natural mortality:</w:t>
-      </w:r>
-    </w:p>
-    <w:p>
-      <w:pPr>
-        <w:numPr>
-          <w:ilvl w:val="0"/>
-          <w:numId w:val="9"/>
-        </w:numPr>
-        <w:spacing w:before="100" w:beforeAutospacing="1" w:after="100" w:afterAutospacing="1" w:line="240" w:lineRule="auto"/>
-        <w:rPr>
-          <w:rFonts w:ascii="Times New Roman" w:eastAsia="Times New Roman" w:hAnsi="Times New Roman" w:cs="Times New Roman"/>
-          <w:sz w:val="24"/>
-          <w:szCs w:val="24"/>
-        </w:rPr>
-      </w:pPr>
-      <w:r>
-        <w:rPr>
-          <w:rFonts w:ascii="Times New Roman" w:eastAsia="Times New Roman" w:hAnsi="Times New Roman" w:cs="Times New Roman"/>
-          <w:sz w:val="24"/>
-          <w:szCs w:val="24"/>
-        </w:rPr>
-        <w:t>Update "natMortDataFrame_SMS2016.RData" file based on the latest SMS key run</w:t>
-      </w:r>
-    </w:p>
-    <w:p>
-      <w:pPr>
-        <w:numPr>
-          <w:ilvl w:val="0"/>
-          <w:numId w:val="9"/>
-        </w:numPr>
-        <w:spacing w:before="100" w:beforeAutospacing="1" w:after="100" w:afterAutospacing="1" w:line="240" w:lineRule="auto"/>
-        <w:rPr>
-          <w:rFonts w:ascii="Times New Roman" w:eastAsia="Times New Roman" w:hAnsi="Times New Roman" w:cs="Times New Roman"/>
-          <w:sz w:val="24"/>
-          <w:szCs w:val="24"/>
-        </w:rPr>
-      </w:pPr>
-      <w:r>
-        <w:rPr>
-          <w:rFonts w:ascii="Times New Roman" w:eastAsia="Times New Roman" w:hAnsi="Times New Roman" w:cs="Times New Roman"/>
-          <w:sz w:val="24"/>
-          <w:szCs w:val="24"/>
-        </w:rPr>
-        <w:t>Update last year in "</w:t>
-      </w:r>
-      <w:proofErr w:type="spellStart"/>
-      <w:r>
-        <w:rPr>
-          <w:rFonts w:ascii="Times New Roman" w:eastAsia="Times New Roman" w:hAnsi="Times New Roman" w:cs="Times New Roman"/>
-          <w:sz w:val="24"/>
-          <w:szCs w:val="24"/>
-        </w:rPr>
-        <w:t>naturalMortality_smoothing.r</w:t>
-      </w:r>
-      <w:proofErr w:type="spellEnd"/>
-      <w:r>
-        <w:rPr>
-          <w:rFonts w:ascii="Times New Roman" w:eastAsia="Times New Roman" w:hAnsi="Times New Roman" w:cs="Times New Roman"/>
-          <w:sz w:val="24"/>
-          <w:szCs w:val="24"/>
-        </w:rPr>
-        <w:t>" script</w:t>
-      </w:r>
-    </w:p>
-    <w:p>
-      <w:pPr>
-        <w:numPr>
-          <w:ilvl w:val="0"/>
-          <w:numId w:val="9"/>
-        </w:numPr>
-        <w:spacing w:before="100" w:beforeAutospacing="1" w:after="100" w:afterAutospacing="1" w:line="240" w:lineRule="auto"/>
-        <w:rPr>
-          <w:rFonts w:ascii="Times New Roman" w:eastAsia="Times New Roman" w:hAnsi="Times New Roman" w:cs="Times New Roman"/>
-          <w:sz w:val="24"/>
-          <w:szCs w:val="24"/>
-        </w:rPr>
-      </w:pPr>
-      <w:r>
-        <w:rPr>
-          <w:rFonts w:ascii="Times New Roman" w:eastAsia="Times New Roman" w:hAnsi="Times New Roman" w:cs="Times New Roman"/>
-          <w:sz w:val="24"/>
-          <w:szCs w:val="24"/>
-        </w:rPr>
-        <w:t>Run "</w:t>
-      </w:r>
-      <w:proofErr w:type="spellStart"/>
-      <w:r>
-        <w:rPr>
-          <w:rFonts w:ascii="Times New Roman" w:eastAsia="Times New Roman" w:hAnsi="Times New Roman" w:cs="Times New Roman"/>
-          <w:sz w:val="24"/>
-          <w:szCs w:val="24"/>
-        </w:rPr>
-        <w:t>naturalMortality_smoothing.r</w:t>
-      </w:r>
-      <w:proofErr w:type="spellEnd"/>
-      <w:r>
-        <w:rPr>
-          <w:rFonts w:ascii="Times New Roman" w:eastAsia="Times New Roman" w:hAnsi="Times New Roman" w:cs="Times New Roman"/>
-          <w:sz w:val="24"/>
-          <w:szCs w:val="24"/>
-        </w:rPr>
-        <w:t>" script to generate smoothed M</w:t>
-      </w:r>
-    </w:p>
-    <w:p>
-      <w:pPr>
-        <w:numPr>
-          <w:ilvl w:val="0"/>
-          <w:numId w:val="9"/>
-        </w:numPr>
-        <w:spacing w:before="100" w:beforeAutospacing="1" w:after="100" w:afterAutospacing="1" w:line="240" w:lineRule="auto"/>
-        <w:rPr>
-          <w:rFonts w:ascii="Times New Roman" w:eastAsia="Times New Roman" w:hAnsi="Times New Roman" w:cs="Times New Roman"/>
-          <w:sz w:val="24"/>
-          <w:szCs w:val="24"/>
-        </w:rPr>
-      </w:pPr>
-      <w:r>
-        <w:rPr>
-          <w:rFonts w:ascii="Times New Roman" w:eastAsia="Times New Roman" w:hAnsi="Times New Roman" w:cs="Times New Roman"/>
-          <w:sz w:val="24"/>
-          <w:szCs w:val="24"/>
-        </w:rPr>
-        <w:t>Check addition from profiling is set to 0.11 (results from WKPELA2018) in "</w:t>
-      </w:r>
-      <w:proofErr w:type="spellStart"/>
-      <w:r>
-        <w:rPr>
-          <w:rFonts w:ascii="Times New Roman" w:eastAsia="Times New Roman" w:hAnsi="Times New Roman" w:cs="Times New Roman"/>
-          <w:sz w:val="24"/>
-          <w:szCs w:val="24"/>
-        </w:rPr>
-        <w:t>setupAssessmentObjects.r</w:t>
-      </w:r>
-      <w:proofErr w:type="spellEnd"/>
-      <w:r>
-        <w:rPr>
-          <w:rFonts w:ascii="Times New Roman" w:eastAsia="Times New Roman" w:hAnsi="Times New Roman" w:cs="Times New Roman"/>
-          <w:sz w:val="24"/>
-          <w:szCs w:val="24"/>
-        </w:rPr>
-        <w:t xml:space="preserve">" script (as variable </w:t>
-      </w:r>
-      <w:proofErr w:type="spellStart"/>
-      <w:r>
-        <w:rPr>
-          <w:rFonts w:ascii="Times New Roman" w:eastAsia="Times New Roman" w:hAnsi="Times New Roman" w:cs="Times New Roman"/>
-          <w:sz w:val="24"/>
-          <w:szCs w:val="24"/>
-        </w:rPr>
-        <w:t>addM</w:t>
-      </w:r>
-      <w:proofErr w:type="spellEnd"/>
-      <w:r>
-        <w:rPr>
-          <w:rFonts w:ascii="Times New Roman" w:eastAsia="Times New Roman" w:hAnsi="Times New Roman" w:cs="Times New Roman"/>
-          <w:sz w:val="24"/>
-          <w:szCs w:val="24"/>
-        </w:rPr>
-        <w:t>).</w:t>
-      </w:r>
-    </w:p>
-    <w:p>
-      <w:pPr>
-        <w:spacing w:after="0" w:line="240" w:lineRule="auto"/>
-        <w:rPr>
-          <w:rFonts w:ascii="Times New Roman" w:eastAsia="Times New Roman" w:hAnsi="Times New Roman" w:cs="Times New Roman"/>
-          <w:sz w:val="24"/>
-          <w:szCs w:val="24"/>
-        </w:rPr>
-      </w:pPr>
-    </w:p>
-    <w:p>
-      <w:pPr>
-        <w:rPr>
-          <w:rFonts w:ascii="Times New Roman" w:eastAsia="Times New Roman" w:hAnsi="Times New Roman" w:cs="Times New Roman"/>
-          <w:i/>
-          <w:iCs/>
-          <w:sz w:val="32"/>
-          <w:szCs w:val="32"/>
-        </w:rPr>
-      </w:pPr>
-      <w:r>
-        <w:rPr>
-          <w:rFonts w:ascii="Times New Roman" w:eastAsia="Times New Roman" w:hAnsi="Times New Roman" w:cs="Times New Roman"/>
-          <w:i/>
-          <w:iCs/>
-          <w:sz w:val="32"/>
-          <w:szCs w:val="32"/>
-        </w:rPr>
-        <w:br w:type="page"/>
-      </w:r>
-    </w:p>
-    <w:p>
-      <w:pPr>
-        <w:spacing w:after="0" w:line="240" w:lineRule="auto"/>
-        <w:rPr>
-          <w:rFonts w:ascii="Times New Roman" w:eastAsia="Times New Roman" w:hAnsi="Times New Roman" w:cs="Times New Roman"/>
-          <w:sz w:val="24"/>
-          <w:szCs w:val="24"/>
-        </w:rPr>
-      </w:pPr>
-      <w:r>
-        <w:rPr>
-          <w:rFonts w:ascii="Times New Roman" w:eastAsia="Times New Roman" w:hAnsi="Times New Roman" w:cs="Times New Roman"/>
-          <w:i/>
-          <w:iCs/>
-          <w:sz w:val="32"/>
-          <w:szCs w:val="32"/>
-        </w:rPr>
-        <w:lastRenderedPageBreak/>
-        <w:t>miscellaneous:</w:t>
-      </w:r>
-    </w:p>
-    <w:p>
-      <w:pPr>
-        <w:pStyle w:val="ListParagraph"/>
-        <w:numPr>
-          <w:ilvl w:val="0"/>
-          <w:numId w:val="10"/>
-        </w:numPr>
-        <w:spacing w:before="100" w:beforeAutospacing="1" w:after="100" w:afterAutospacing="1" w:line="240" w:lineRule="auto"/>
-        <w:rPr>
-          <w:rFonts w:ascii="Times New Roman" w:eastAsia="Times New Roman" w:hAnsi="Times New Roman" w:cs="Times New Roman"/>
-          <w:sz w:val="24"/>
-          <w:szCs w:val="24"/>
-        </w:rPr>
-      </w:pPr>
-      <w:r>
-        <w:rPr>
-          <w:rFonts w:ascii="Times New Roman" w:eastAsia="Times New Roman" w:hAnsi="Times New Roman" w:cs="Times New Roman"/>
-          <w:sz w:val="24"/>
-          <w:szCs w:val="24"/>
-        </w:rPr>
-        <w:t>update date to current year in "fprop.txt". fixed value of 0.67</w:t>
-      </w:r>
-      <w:r>
-        <w:rPr>
-          <w:rFonts w:ascii="Times New Roman" w:eastAsia="Times New Roman" w:hAnsi="Times New Roman" w:cs="Times New Roman"/>
-          <w:sz w:val="24"/>
-          <w:szCs w:val="24"/>
-        </w:rPr>
-        <w:t>.</w:t>
-      </w:r>
-    </w:p>
-    <w:p>
-      <w:pPr>
-        <w:numPr>
-          <w:ilvl w:val="1"/>
-          <w:numId w:val="10"/>
-        </w:numPr>
-        <w:spacing w:before="100" w:beforeAutospacing="1" w:after="100" w:afterAutospacing="1" w:line="240" w:lineRule="auto"/>
-        <w:rPr>
-          <w:rFonts w:ascii="Times New Roman" w:eastAsia="Times New Roman" w:hAnsi="Times New Roman" w:cs="Times New Roman"/>
-          <w:sz w:val="24"/>
-          <w:szCs w:val="24"/>
-        </w:rPr>
-      </w:pPr>
-      <w:r>
-        <w:rPr>
-          <w:rFonts w:ascii="Times New Roman" w:eastAsia="Times New Roman" w:hAnsi="Times New Roman" w:cs="Times New Roman"/>
-          <w:sz w:val="24"/>
-          <w:szCs w:val="24"/>
-        </w:rPr>
-        <w:t>Note 1: also update end date (intermediate year)</w:t>
-      </w:r>
-    </w:p>
-    <w:p>
-      <w:pPr>
-        <w:numPr>
-          <w:ilvl w:val="0"/>
-          <w:numId w:val="10"/>
-        </w:numPr>
-        <w:spacing w:before="100" w:beforeAutospacing="1" w:after="100" w:afterAutospacing="1" w:line="240" w:lineRule="auto"/>
-        <w:rPr>
-          <w:rFonts w:ascii="Times New Roman" w:eastAsia="Times New Roman" w:hAnsi="Times New Roman" w:cs="Times New Roman"/>
-          <w:sz w:val="24"/>
-          <w:szCs w:val="24"/>
-        </w:rPr>
-      </w:pPr>
-      <w:r>
-        <w:rPr>
-          <w:rFonts w:ascii="Times New Roman" w:eastAsia="Times New Roman" w:hAnsi="Times New Roman" w:cs="Times New Roman"/>
-          <w:sz w:val="24"/>
-          <w:szCs w:val="24"/>
-        </w:rPr>
-        <w:t>update date to current year in "mprop.txt". fixed value of 0.67</w:t>
-      </w:r>
-      <w:r>
-        <w:rPr>
-          <w:rFonts w:ascii="Times New Roman" w:eastAsia="Times New Roman" w:hAnsi="Times New Roman" w:cs="Times New Roman"/>
-          <w:sz w:val="24"/>
-          <w:szCs w:val="24"/>
-        </w:rPr>
-        <w:t>.</w:t>
-      </w:r>
-    </w:p>
-    <w:p>
-      <w:pPr>
-        <w:numPr>
-          <w:ilvl w:val="1"/>
-          <w:numId w:val="10"/>
-        </w:numPr>
-        <w:spacing w:before="100" w:beforeAutospacing="1" w:after="100" w:afterAutospacing="1" w:line="240" w:lineRule="auto"/>
-        <w:rPr>
-          <w:rFonts w:ascii="Times New Roman" w:eastAsia="Times New Roman" w:hAnsi="Times New Roman" w:cs="Times New Roman"/>
-          <w:sz w:val="24"/>
-          <w:szCs w:val="24"/>
-        </w:rPr>
-      </w:pPr>
-      <w:r>
-        <w:rPr>
-          <w:rFonts w:ascii="Times New Roman" w:eastAsia="Times New Roman" w:hAnsi="Times New Roman" w:cs="Times New Roman"/>
-          <w:sz w:val="24"/>
-          <w:szCs w:val="24"/>
-        </w:rPr>
-        <w:t>Note 1: also update end date (intermediate year)</w:t>
-      </w:r>
-    </w:p>
-    <w:p>
-      <w:pPr>
-        <w:spacing w:before="100" w:beforeAutospacing="1" w:after="100" w:afterAutospacing="1" w:line="240" w:lineRule="auto"/>
-        <w:rPr>
-          <w:rFonts w:ascii="Times New Roman" w:eastAsia="Times New Roman" w:hAnsi="Times New Roman" w:cs="Times New Roman"/>
-          <w:b/>
-          <w:sz w:val="20"/>
-          <w:szCs w:val="20"/>
-        </w:rPr>
-      </w:pPr>
-      <w:r>
-        <w:rPr>
-          <w:rFonts w:ascii="Times New Roman" w:eastAsia="Times New Roman" w:hAnsi="Times New Roman" w:cs="Times New Roman"/>
-          <w:b/>
-          <w:sz w:val="20"/>
-          <w:szCs w:val="20"/>
-        </w:rPr>
-        <w:t xml:space="preserve">Table </w:t>
-      </w:r>
-      <w:r>
-        <w:rPr>
-          <w:rFonts w:ascii="Times New Roman" w:eastAsia="Times New Roman" w:hAnsi="Times New Roman" w:cs="Times New Roman"/>
-          <w:b/>
-          <w:sz w:val="20"/>
-          <w:szCs w:val="20"/>
-        </w:rPr>
-        <w:t>7</w:t>
-      </w:r>
-      <w:r>
-        <w:rPr>
-          <w:rFonts w:ascii="Times New Roman" w:eastAsia="Times New Roman" w:hAnsi="Times New Roman" w:cs="Times New Roman"/>
-          <w:b/>
-          <w:sz w:val="20"/>
-          <w:szCs w:val="20"/>
-        </w:rPr>
-        <w:t xml:space="preserve">: </w:t>
-      </w:r>
-      <w:proofErr w:type="spellStart"/>
-      <w:r>
-        <w:rPr>
-          <w:rFonts w:ascii="Times New Roman" w:eastAsia="Times New Roman" w:hAnsi="Times New Roman" w:cs="Times New Roman"/>
-          <w:b/>
-          <w:sz w:val="20"/>
-          <w:szCs w:val="20"/>
-        </w:rPr>
-        <w:t>fprop</w:t>
-      </w:r>
-      <w:proofErr w:type="spellEnd"/>
-      <w:r>
-        <w:rPr>
-          <w:rFonts w:ascii="Times New Roman" w:eastAsia="Times New Roman" w:hAnsi="Times New Roman" w:cs="Times New Roman"/>
-          <w:b/>
-          <w:sz w:val="20"/>
-          <w:szCs w:val="20"/>
-        </w:rPr>
-        <w:t xml:space="preserve"> and </w:t>
-      </w:r>
-      <w:proofErr w:type="spellStart"/>
-      <w:r>
-        <w:rPr>
-          <w:rFonts w:ascii="Times New Roman" w:eastAsia="Times New Roman" w:hAnsi="Times New Roman" w:cs="Times New Roman"/>
-          <w:b/>
-          <w:sz w:val="20"/>
-          <w:szCs w:val="20"/>
-        </w:rPr>
-        <w:t>mprop</w:t>
-      </w:r>
-      <w:proofErr w:type="spellEnd"/>
-      <w:r>
-        <w:rPr>
-          <w:rFonts w:ascii="Times New Roman" w:eastAsia="Times New Roman" w:hAnsi="Times New Roman" w:cs="Times New Roman"/>
-          <w:b/>
-          <w:sz w:val="20"/>
-          <w:szCs w:val="20"/>
-        </w:rPr>
-        <w:t xml:space="preserve"> data input progress table</w:t>
-      </w:r>
-      <w:r>
-        <w:rPr>
-          <w:rFonts w:ascii="Times New Roman" w:eastAsia="Times New Roman" w:hAnsi="Times New Roman" w:cs="Times New Roman"/>
-          <w:b/>
-          <w:sz w:val="20"/>
-          <w:szCs w:val="20"/>
-        </w:rPr>
-        <w:t>.</w:t>
-      </w:r>
-    </w:p>
-    <w:tbl>
-      <w:tblPr>
-        <w:tblStyle w:val="TableGrid"/>
-        <w:tblW w:w="0" w:type="auto"/>
-        <w:tblLook w:val="04A0" w:firstRow="1" w:lastRow="0" w:firstColumn="1" w:lastColumn="0" w:noHBand="0" w:noVBand="1"/>
-      </w:tblPr>
-      <w:tblGrid>
-        <w:gridCol w:w="2513"/>
-        <w:gridCol w:w="2369"/>
-        <w:gridCol w:w="2370"/>
-        <w:gridCol w:w="2370"/>
-      </w:tblGrid>
       <w:tr>
         <w:tc>
           <w:tcPr>
@@ -6170,101 +5373,23 @@
                 <w:sz w:val="24"/>
                 <w:szCs w:val="24"/>
               </w:rPr>
-              <w:t>Steps</w:t>
+              <w:t>(</w:t>
             </w:r>
-          </w:p>
-        </w:tc>
-        <w:tc>
-          <w:tcPr>
-            <w:tcW w:w="2369" w:type="dxa"/>
-          </w:tcPr>
-          <w:p>
-            <w:pPr>
-              <w:spacing w:before="100" w:beforeAutospacing="1" w:after="100" w:afterAutospacing="1"/>
-              <w:rPr>
-                <w:rFonts w:ascii="Times New Roman" w:eastAsia="Times New Roman" w:hAnsi="Times New Roman" w:cs="Times New Roman"/>
-                <w:sz w:val="24"/>
-                <w:szCs w:val="24"/>
-              </w:rPr>
-            </w:pPr>
             <w:r>
               <w:rPr>
                 <w:rFonts w:ascii="Times New Roman" w:eastAsia="Times New Roman" w:hAnsi="Times New Roman" w:cs="Times New Roman"/>
                 <w:sz w:val="24"/>
                 <w:szCs w:val="24"/>
               </w:rPr>
-              <w:t>Data input</w:t>
+              <w:t>5</w:t>
             </w:r>
-          </w:p>
-        </w:tc>
-        <w:tc>
-          <w:tcPr>
-            <w:tcW w:w="2370" w:type="dxa"/>
-          </w:tcPr>
-          <w:p>
-            <w:pPr>
-              <w:spacing w:before="100" w:beforeAutospacing="1" w:after="100" w:afterAutospacing="1"/>
-              <w:rPr>
-                <w:rFonts w:ascii="Times New Roman" w:eastAsia="Times New Roman" w:hAnsi="Times New Roman" w:cs="Times New Roman"/>
-                <w:sz w:val="24"/>
-                <w:szCs w:val="24"/>
-              </w:rPr>
-            </w:pPr>
             <w:r>
               <w:rPr>
                 <w:rFonts w:ascii="Times New Roman" w:eastAsia="Times New Roman" w:hAnsi="Times New Roman" w:cs="Times New Roman"/>
                 <w:sz w:val="24"/>
                 <w:szCs w:val="24"/>
               </w:rPr>
-              <w:t>Data check</w:t>
-            </w:r>
-          </w:p>
-        </w:tc>
-        <w:tc>
-          <w:tcPr>
-            <w:tcW w:w="2370" w:type="dxa"/>
-          </w:tcPr>
-          <w:p>
-            <w:pPr>
-              <w:spacing w:before="100" w:beforeAutospacing="1" w:after="100" w:afterAutospacing="1"/>
-              <w:rPr>
-                <w:rFonts w:ascii="Times New Roman" w:eastAsia="Times New Roman" w:hAnsi="Times New Roman" w:cs="Times New Roman"/>
-                <w:sz w:val="24"/>
-                <w:szCs w:val="24"/>
-              </w:rPr>
-            </w:pPr>
-            <w:r>
-              <w:rPr>
-                <w:rFonts w:ascii="Times New Roman" w:eastAsia="Times New Roman" w:hAnsi="Times New Roman" w:cs="Times New Roman"/>
-                <w:sz w:val="24"/>
-                <w:szCs w:val="24"/>
-              </w:rPr>
-              <w:t>Audit</w:t>
-            </w:r>
-          </w:p>
-        </w:tc>
-      </w:tr>
-      <w:tr>
-        <w:tc>
-          <w:tcPr>
-            <w:tcW w:w="2513" w:type="dxa"/>
-          </w:tcPr>
-          <w:p>
-            <w:pPr>
-              <w:spacing w:before="100" w:beforeAutospacing="1" w:after="100" w:afterAutospacing="1"/>
-              <w:rPr>
-                <w:rFonts w:ascii="Times New Roman" w:eastAsia="Times New Roman" w:hAnsi="Times New Roman" w:cs="Times New Roman"/>
-                <w:sz w:val="24"/>
-                <w:szCs w:val="24"/>
-              </w:rPr>
-            </w:pPr>
-            <w:r>
-              <w:rPr>
-                <w:rFonts w:ascii="Times New Roman" w:eastAsia="Times New Roman" w:hAnsi="Times New Roman" w:cs="Times New Roman"/>
-                <w:sz w:val="24"/>
-                <w:szCs w:val="24"/>
-              </w:rPr>
-              <w:t>(1)</w:t>
+              <w:t>)</w:t>
             </w:r>
           </w:p>
         </w:tc>
@@ -6275,14 +5400,13 @@
               <w:sz w:val="24"/>
               <w:szCs w:val="24"/>
             </w:rPr>
-            <w:id w:val="1026378385"/>
+            <w:id w:val="1940724562"/>
             <w14:checkbox>
               <w14:checked w14:val="0"/>
               <w14:checkedState w14:val="2612" w14:font="MS Gothic"/>
               <w14:uncheckedState w14:val="2610" w14:font="MS Gothic"/>
             </w14:checkbox>
           </w:sdtPr>
-          <w:sdtEndPr/>
           <w:sdtContent>
             <w:tc>
               <w:tcPr>
@@ -6309,9 +5433,940 @@
             </w:tc>
           </w:sdtContent>
         </w:sdt>
+        <w:sdt>
+          <w:sdtPr>
+            <w:rPr>
+              <w:rFonts w:ascii="Times New Roman" w:eastAsia="Times New Roman" w:hAnsi="Times New Roman" w:cs="Times New Roman"/>
+              <w:sz w:val="24"/>
+              <w:szCs w:val="24"/>
+            </w:rPr>
+            <w:id w:val="1749607475"/>
+            <w14:checkbox>
+              <w14:checked w14:val="0"/>
+              <w14:checkedState w14:val="2612" w14:font="MS Gothic"/>
+              <w14:uncheckedState w14:val="2610" w14:font="MS Gothic"/>
+            </w14:checkbox>
+          </w:sdtPr>
+          <w:sdtContent>
+            <w:tc>
+              <w:tcPr>
+                <w:tcW w:w="2370" w:type="dxa"/>
+              </w:tcPr>
+              <w:p>
+                <w:pPr>
+                  <w:spacing w:before="100" w:beforeAutospacing="1" w:after="100" w:afterAutospacing="1"/>
+                  <w:rPr>
+                    <w:rFonts w:ascii="Times New Roman" w:eastAsia="Times New Roman" w:hAnsi="Times New Roman" w:cs="Times New Roman"/>
+                    <w:sz w:val="24"/>
+                    <w:szCs w:val="24"/>
+                  </w:rPr>
+                </w:pPr>
+                <w:r>
+                  <w:rPr>
+                    <w:rFonts w:ascii="MS Gothic" w:eastAsia="MS Gothic" w:hAnsi="MS Gothic" w:cs="Times New Roman" w:hint="eastAsia"/>
+                    <w:sz w:val="24"/>
+                    <w:szCs w:val="24"/>
+                  </w:rPr>
+                  <w:t>☐</w:t>
+                </w:r>
+              </w:p>
+            </w:tc>
+          </w:sdtContent>
+        </w:sdt>
+        <w:sdt>
+          <w:sdtPr>
+            <w:rPr>
+              <w:rFonts w:ascii="Times New Roman" w:eastAsia="Times New Roman" w:hAnsi="Times New Roman" w:cs="Times New Roman"/>
+              <w:sz w:val="24"/>
+              <w:szCs w:val="24"/>
+            </w:rPr>
+            <w:id w:val="-239641552"/>
+            <w14:checkbox>
+              <w14:checked w14:val="0"/>
+              <w14:checkedState w14:val="2612" w14:font="MS Gothic"/>
+              <w14:uncheckedState w14:val="2610" w14:font="MS Gothic"/>
+            </w14:checkbox>
+          </w:sdtPr>
+          <w:sdtContent>
+            <w:tc>
+              <w:tcPr>
+                <w:tcW w:w="2370" w:type="dxa"/>
+              </w:tcPr>
+              <w:p>
+                <w:pPr>
+                  <w:spacing w:before="100" w:beforeAutospacing="1" w:after="100" w:afterAutospacing="1"/>
+                  <w:rPr>
+                    <w:rFonts w:ascii="Times New Roman" w:eastAsia="Times New Roman" w:hAnsi="Times New Roman" w:cs="Times New Roman"/>
+                    <w:sz w:val="24"/>
+                    <w:szCs w:val="24"/>
+                  </w:rPr>
+                </w:pPr>
+                <w:r>
+                  <w:rPr>
+                    <w:rFonts w:ascii="MS Gothic" w:eastAsia="MS Gothic" w:hAnsi="MS Gothic" w:cs="Times New Roman" w:hint="eastAsia"/>
+                    <w:sz w:val="24"/>
+                    <w:szCs w:val="24"/>
+                  </w:rPr>
+                  <w:t>☐</w:t>
+                </w:r>
+              </w:p>
+            </w:tc>
+          </w:sdtContent>
+        </w:sdt>
+      </w:tr>
+    </w:tbl>
+    <w:p>
+      <w:pPr>
+        <w:spacing w:after="0" w:line="240" w:lineRule="auto"/>
+        <w:rPr>
+          <w:rFonts w:ascii="Times New Roman" w:eastAsia="Times New Roman" w:hAnsi="Times New Roman" w:cs="Times New Roman"/>
+          <w:sz w:val="24"/>
+          <w:szCs w:val="24"/>
+        </w:rPr>
+      </w:pPr>
+    </w:p>
+    <w:tbl>
+      <w:tblPr>
+        <w:tblStyle w:val="TableGrid"/>
+        <w:tblW w:w="0" w:type="auto"/>
+        <w:tblLook w:val="04A0" w:firstRow="1" w:lastRow="0" w:firstColumn="1" w:lastColumn="0" w:noHBand="0" w:noVBand="1"/>
+      </w:tblPr>
+      <w:tblGrid>
+        <w:gridCol w:w="9622"/>
+      </w:tblGrid>
+      <w:tr>
         <w:tc>
           <w:tcPr>
-            <w:tcW w:w="2370" w:type="dxa"/>
+            <w:tcW w:w="9622" w:type="dxa"/>
+          </w:tcPr>
+          <w:p>
+            <w:pPr>
+              <w:rPr>
+                <w:rFonts w:ascii="Times New Roman" w:eastAsia="Times New Roman" w:hAnsi="Times New Roman" w:cs="Times New Roman"/>
+                <w:sz w:val="24"/>
+                <w:szCs w:val="24"/>
+              </w:rPr>
+            </w:pPr>
+            <w:r>
+              <w:object w:dxaOrig="15840" w:dyaOrig="7140" w14:anchorId="0A4D2E3D">
+                <v:shapetype id="_x0000_t75" coordsize="21600,21600" o:spt="75" o:preferrelative="t" path="m@4@5l@4@11@9@11@9@5xe" filled="f" stroked="f">
+                  <v:stroke joinstyle="miter"/>
+                  <v:formulas>
+                    <v:f eqn="if lineDrawn pixelLineWidth 0"/>
+                    <v:f eqn="sum @0 1 0"/>
+                    <v:f eqn="sum 0 0 @1"/>
+                    <v:f eqn="prod @2 1 2"/>
+                    <v:f eqn="prod @3 21600 pixelWidth"/>
+                    <v:f eqn="prod @3 21600 pixelHeight"/>
+                    <v:f eqn="sum @0 0 1"/>
+                    <v:f eqn="prod @6 1 2"/>
+                    <v:f eqn="prod @7 21600 pixelWidth"/>
+                    <v:f eqn="sum @8 21600 0"/>
+                    <v:f eqn="prod @7 21600 pixelHeight"/>
+                    <v:f eqn="sum @10 21600 0"/>
+                  </v:formulas>
+                  <v:path o:extrusionok="f" gradientshapeok="t" o:connecttype="rect"/>
+                  <o:lock v:ext="edit" aspectratio="t"/>
+                </v:shapetype>
+                <v:shape id="_x0000_i1025" type="#_x0000_t75" style="width:469.5pt;height:211.5pt" o:ole="">
+                  <v:imagedata r:id="rId9" o:title=""/>
+                </v:shape>
+                <o:OLEObject Type="Embed" ProgID="PBrush" ShapeID="_x0000_i1025" DrawAspect="Content" ObjectID="_1677591873" r:id="rId10"/>
+              </w:object>
+            </w:r>
+          </w:p>
+        </w:tc>
+      </w:tr>
+      <w:tr>
+        <w:tc>
+          <w:tcPr>
+            <w:tcW w:w="9622" w:type="dxa"/>
+          </w:tcPr>
+          <w:p>
+            <w:pPr>
+              <w:rPr>
+                <w:rFonts w:ascii="Times New Roman" w:eastAsia="Times New Roman" w:hAnsi="Times New Roman" w:cs="Times New Roman"/>
+                <w:sz w:val="24"/>
+                <w:szCs w:val="24"/>
+              </w:rPr>
+            </w:pPr>
+            <w:r>
+              <w:rPr>
+                <w:rFonts w:ascii="Times New Roman" w:eastAsia="Times New Roman" w:hAnsi="Times New Roman" w:cs="Times New Roman"/>
+                <w:b/>
+                <w:sz w:val="20"/>
+                <w:szCs w:val="20"/>
+              </w:rPr>
+              <w:t xml:space="preserve">Figure </w:t>
+            </w:r>
+            <w:r>
+              <w:rPr>
+                <w:rFonts w:ascii="Times New Roman" w:eastAsia="Times New Roman" w:hAnsi="Times New Roman" w:cs="Times New Roman"/>
+                <w:b/>
+                <w:sz w:val="20"/>
+                <w:szCs w:val="20"/>
+              </w:rPr>
+              <w:t>2</w:t>
+            </w:r>
+            <w:r>
+              <w:rPr>
+                <w:rFonts w:ascii="Times New Roman" w:eastAsia="Times New Roman" w:hAnsi="Times New Roman" w:cs="Times New Roman"/>
+                <w:b/>
+                <w:sz w:val="20"/>
+                <w:szCs w:val="20"/>
+              </w:rPr>
+              <w:t xml:space="preserve">: example (2019 report) of the </w:t>
+            </w:r>
+            <w:r>
+              <w:rPr>
+                <w:rFonts w:ascii="Times New Roman" w:eastAsia="Times New Roman" w:hAnsi="Times New Roman" w:cs="Times New Roman"/>
+                <w:b/>
+                <w:sz w:val="20"/>
+                <w:szCs w:val="20"/>
+              </w:rPr>
+              <w:t xml:space="preserve">table use to update </w:t>
+            </w:r>
+            <w:r>
+              <w:rPr>
+                <w:rFonts w:ascii="Times New Roman" w:eastAsia="Times New Roman" w:hAnsi="Times New Roman" w:cs="Times New Roman"/>
+                <w:b/>
+                <w:sz w:val="20"/>
+                <w:szCs w:val="20"/>
+              </w:rPr>
+              <w:t>caton.txt</w:t>
+            </w:r>
+            <w:r>
+              <w:rPr>
+                <w:rFonts w:ascii="Times New Roman" w:eastAsia="Times New Roman" w:hAnsi="Times New Roman" w:cs="Times New Roman"/>
+                <w:b/>
+                <w:sz w:val="20"/>
+                <w:szCs w:val="20"/>
+              </w:rPr>
+              <w:t>.</w:t>
+            </w:r>
+          </w:p>
+        </w:tc>
+      </w:tr>
+    </w:tbl>
+    <w:p>
+      <w:pPr>
+        <w:spacing w:after="0" w:line="240" w:lineRule="auto"/>
+        <w:rPr>
+          <w:rFonts w:ascii="Times New Roman" w:eastAsia="Times New Roman" w:hAnsi="Times New Roman" w:cs="Times New Roman"/>
+          <w:sz w:val="24"/>
+          <w:szCs w:val="24"/>
+        </w:rPr>
+      </w:pPr>
+    </w:p>
+    <w:tbl>
+      <w:tblPr>
+        <w:tblStyle w:val="TableGrid"/>
+        <w:tblW w:w="0" w:type="auto"/>
+        <w:tblLook w:val="04A0" w:firstRow="1" w:lastRow="0" w:firstColumn="1" w:lastColumn="0" w:noHBand="0" w:noVBand="1"/>
+      </w:tblPr>
+      <w:tblGrid>
+        <w:gridCol w:w="9622"/>
+      </w:tblGrid>
+      <w:tr>
+        <w:tc>
+          <w:tcPr>
+            <w:tcW w:w="9622" w:type="dxa"/>
+          </w:tcPr>
+          <w:p>
+            <w:pPr>
+              <w:rPr>
+                <w:rFonts w:ascii="Times New Roman" w:eastAsia="Times New Roman" w:hAnsi="Times New Roman" w:cs="Times New Roman"/>
+                <w:sz w:val="24"/>
+                <w:szCs w:val="24"/>
+              </w:rPr>
+            </w:pPr>
+            <w:r>
+              <w:object w:dxaOrig="15690" w:dyaOrig="4770" w14:anchorId="6CBC396F">
+                <v:shape id="_x0000_i1026" type="#_x0000_t75" style="width:470.25pt;height:142.5pt" o:ole="">
+                  <v:imagedata r:id="rId11" o:title=""/>
+                </v:shape>
+                <o:OLEObject Type="Embed" ProgID="PBrush" ShapeID="_x0000_i1026" DrawAspect="Content" ObjectID="_1677591874" r:id="rId12"/>
+              </w:object>
+            </w:r>
+          </w:p>
+        </w:tc>
+      </w:tr>
+      <w:tr>
+        <w:tc>
+          <w:tcPr>
+            <w:tcW w:w="9622" w:type="dxa"/>
+          </w:tcPr>
+          <w:p>
+            <w:pPr>
+              <w:rPr>
+                <w:rFonts w:ascii="Times New Roman" w:eastAsia="Times New Roman" w:hAnsi="Times New Roman" w:cs="Times New Roman"/>
+                <w:sz w:val="24"/>
+                <w:szCs w:val="24"/>
+              </w:rPr>
+            </w:pPr>
+            <w:r>
+              <w:rPr>
+                <w:rFonts w:ascii="Times New Roman" w:eastAsia="Times New Roman" w:hAnsi="Times New Roman" w:cs="Times New Roman"/>
+                <w:b/>
+                <w:sz w:val="20"/>
+                <w:szCs w:val="20"/>
+              </w:rPr>
+              <w:t xml:space="preserve">Figure </w:t>
+            </w:r>
+            <w:r>
+              <w:rPr>
+                <w:rFonts w:ascii="Times New Roman" w:eastAsia="Times New Roman" w:hAnsi="Times New Roman" w:cs="Times New Roman"/>
+                <w:b/>
+                <w:sz w:val="20"/>
+                <w:szCs w:val="20"/>
+              </w:rPr>
+              <w:t>3</w:t>
+            </w:r>
+            <w:r>
+              <w:rPr>
+                <w:rFonts w:ascii="Times New Roman" w:eastAsia="Times New Roman" w:hAnsi="Times New Roman" w:cs="Times New Roman"/>
+                <w:b/>
+                <w:sz w:val="20"/>
+                <w:szCs w:val="20"/>
+              </w:rPr>
+              <w:t xml:space="preserve">: example (2019 report) of the </w:t>
+            </w:r>
+            <w:r>
+              <w:rPr>
+                <w:rFonts w:ascii="Times New Roman" w:eastAsia="Times New Roman" w:hAnsi="Times New Roman" w:cs="Times New Roman"/>
+                <w:b/>
+                <w:sz w:val="20"/>
+                <w:szCs w:val="20"/>
+              </w:rPr>
+              <w:t xml:space="preserve">table use to update </w:t>
+            </w:r>
+            <w:r>
+              <w:rPr>
+                <w:rFonts w:ascii="Times New Roman" w:eastAsia="Times New Roman" w:hAnsi="Times New Roman" w:cs="Times New Roman"/>
+                <w:b/>
+                <w:sz w:val="20"/>
+                <w:szCs w:val="20"/>
+              </w:rPr>
+              <w:t>canum.txt</w:t>
+            </w:r>
+            <w:r>
+              <w:rPr>
+                <w:rFonts w:ascii="Times New Roman" w:eastAsia="Times New Roman" w:hAnsi="Times New Roman" w:cs="Times New Roman"/>
+                <w:b/>
+                <w:sz w:val="20"/>
+                <w:szCs w:val="20"/>
+              </w:rPr>
+              <w:t>.</w:t>
+            </w:r>
+          </w:p>
+        </w:tc>
+      </w:tr>
+    </w:tbl>
+    <w:p>
+      <w:pPr>
+        <w:spacing w:after="0" w:line="240" w:lineRule="auto"/>
+        <w:rPr>
+          <w:rFonts w:ascii="Times New Roman" w:eastAsia="Times New Roman" w:hAnsi="Times New Roman" w:cs="Times New Roman"/>
+          <w:sz w:val="24"/>
+          <w:szCs w:val="24"/>
+        </w:rPr>
+      </w:pPr>
+    </w:p>
+    <w:tbl>
+      <w:tblPr>
+        <w:tblStyle w:val="TableGrid"/>
+        <w:tblW w:w="0" w:type="auto"/>
+        <w:tblLook w:val="04A0" w:firstRow="1" w:lastRow="0" w:firstColumn="1" w:lastColumn="0" w:noHBand="0" w:noVBand="1"/>
+      </w:tblPr>
+      <w:tblGrid>
+        <w:gridCol w:w="9622"/>
+      </w:tblGrid>
+      <w:tr>
+        <w:tc>
+          <w:tcPr>
+            <w:tcW w:w="9622" w:type="dxa"/>
+          </w:tcPr>
+          <w:p>
+            <w:pPr>
+              <w:rPr>
+                <w:rFonts w:ascii="Times New Roman" w:eastAsia="Times New Roman" w:hAnsi="Times New Roman" w:cs="Times New Roman"/>
+                <w:sz w:val="24"/>
+                <w:szCs w:val="24"/>
+              </w:rPr>
+            </w:pPr>
+            <w:r>
+              <w:object w:dxaOrig="15615" w:dyaOrig="4635" w14:anchorId="1652606B">
+                <v:shape id="_x0000_i1027" type="#_x0000_t75" style="width:470.25pt;height:139.5pt" o:ole="">
+                  <v:imagedata r:id="rId13" o:title=""/>
+                </v:shape>
+                <o:OLEObject Type="Embed" ProgID="PBrush" ShapeID="_x0000_i1027" DrawAspect="Content" ObjectID="_1677591875" r:id="rId14"/>
+              </w:object>
+            </w:r>
+          </w:p>
+        </w:tc>
+      </w:tr>
+      <w:tr>
+        <w:tc>
+          <w:tcPr>
+            <w:tcW w:w="9622" w:type="dxa"/>
+          </w:tcPr>
+          <w:p>
+            <w:pPr>
+              <w:rPr>
+                <w:rFonts w:ascii="Times New Roman" w:eastAsia="Times New Roman" w:hAnsi="Times New Roman" w:cs="Times New Roman"/>
+                <w:sz w:val="24"/>
+                <w:szCs w:val="24"/>
+              </w:rPr>
+            </w:pPr>
+            <w:r>
+              <w:rPr>
+                <w:rFonts w:ascii="Times New Roman" w:eastAsia="Times New Roman" w:hAnsi="Times New Roman" w:cs="Times New Roman"/>
+                <w:b/>
+                <w:sz w:val="20"/>
+                <w:szCs w:val="20"/>
+              </w:rPr>
+              <w:t xml:space="preserve">Figure </w:t>
+            </w:r>
+            <w:r>
+              <w:rPr>
+                <w:rFonts w:ascii="Times New Roman" w:eastAsia="Times New Roman" w:hAnsi="Times New Roman" w:cs="Times New Roman"/>
+                <w:b/>
+                <w:sz w:val="20"/>
+                <w:szCs w:val="20"/>
+              </w:rPr>
+              <w:t>4</w:t>
+            </w:r>
+            <w:r>
+              <w:rPr>
+                <w:rFonts w:ascii="Times New Roman" w:eastAsia="Times New Roman" w:hAnsi="Times New Roman" w:cs="Times New Roman"/>
+                <w:b/>
+                <w:sz w:val="20"/>
+                <w:szCs w:val="20"/>
+              </w:rPr>
+              <w:t xml:space="preserve">: example (2019 report) of the </w:t>
+            </w:r>
+            <w:r>
+              <w:rPr>
+                <w:rFonts w:ascii="Times New Roman" w:eastAsia="Times New Roman" w:hAnsi="Times New Roman" w:cs="Times New Roman"/>
+                <w:b/>
+                <w:sz w:val="20"/>
+                <w:szCs w:val="20"/>
+              </w:rPr>
+              <w:t xml:space="preserve">table use to update </w:t>
+            </w:r>
+            <w:r>
+              <w:rPr>
+                <w:rFonts w:ascii="Times New Roman" w:eastAsia="Times New Roman" w:hAnsi="Times New Roman" w:cs="Times New Roman"/>
+                <w:b/>
+                <w:sz w:val="20"/>
+                <w:szCs w:val="20"/>
+              </w:rPr>
+              <w:t>weca</w:t>
+            </w:r>
+            <w:r>
+              <w:rPr>
+                <w:rFonts w:ascii="Times New Roman" w:eastAsia="Times New Roman" w:hAnsi="Times New Roman" w:cs="Times New Roman"/>
+                <w:b/>
+                <w:sz w:val="20"/>
+                <w:szCs w:val="20"/>
+              </w:rPr>
+              <w:t>.txt</w:t>
+            </w:r>
+            <w:r>
+              <w:rPr>
+                <w:rFonts w:ascii="Times New Roman" w:eastAsia="Times New Roman" w:hAnsi="Times New Roman" w:cs="Times New Roman"/>
+                <w:b/>
+                <w:sz w:val="20"/>
+                <w:szCs w:val="20"/>
+              </w:rPr>
+              <w:t>.</w:t>
+            </w:r>
+          </w:p>
+        </w:tc>
+      </w:tr>
+    </w:tbl>
+    <w:p>
+      <w:pPr>
+        <w:spacing w:after="0" w:line="240" w:lineRule="auto"/>
+        <w:rPr>
+          <w:rFonts w:ascii="Times New Roman" w:eastAsia="Times New Roman" w:hAnsi="Times New Roman" w:cs="Times New Roman"/>
+          <w:sz w:val="24"/>
+          <w:szCs w:val="24"/>
+        </w:rPr>
+      </w:pPr>
+    </w:p>
+    <w:p>
+      <w:pPr>
+        <w:rPr>
+          <w:rFonts w:ascii="Times New Roman" w:eastAsia="Times New Roman" w:hAnsi="Times New Roman" w:cs="Times New Roman"/>
+          <w:i/>
+          <w:iCs/>
+          <w:sz w:val="32"/>
+          <w:szCs w:val="32"/>
+        </w:rPr>
+      </w:pPr>
+      <w:r>
+        <w:rPr>
+          <w:rFonts w:ascii="Times New Roman" w:eastAsia="Times New Roman" w:hAnsi="Times New Roman" w:cs="Times New Roman"/>
+          <w:i/>
+          <w:iCs/>
+          <w:sz w:val="32"/>
+          <w:szCs w:val="32"/>
+        </w:rPr>
+        <w:br w:type="page"/>
+      </w:r>
+    </w:p>
+    <w:p>
+      <w:pPr>
+        <w:spacing w:after="0" w:line="240" w:lineRule="auto"/>
+        <w:rPr>
+          <w:rFonts w:ascii="Times New Roman" w:eastAsia="Times New Roman" w:hAnsi="Times New Roman" w:cs="Times New Roman"/>
+          <w:sz w:val="24"/>
+          <w:szCs w:val="24"/>
+        </w:rPr>
+      </w:pPr>
+      <w:r>
+        <w:rPr>
+          <w:rFonts w:ascii="Times New Roman" w:eastAsia="Times New Roman" w:hAnsi="Times New Roman" w:cs="Times New Roman"/>
+          <w:i/>
+          <w:iCs/>
+          <w:sz w:val="32"/>
+          <w:szCs w:val="32"/>
+        </w:rPr>
+        <w:lastRenderedPageBreak/>
+        <w:t>Natural mortality:</w:t>
+      </w:r>
+    </w:p>
+    <w:p>
+      <w:pPr>
+        <w:numPr>
+          <w:ilvl w:val="0"/>
+          <w:numId w:val="9"/>
+        </w:numPr>
+        <w:spacing w:before="100" w:beforeAutospacing="1" w:after="100" w:afterAutospacing="1" w:line="240" w:lineRule="auto"/>
+        <w:rPr>
+          <w:rFonts w:ascii="Times New Roman" w:eastAsia="Times New Roman" w:hAnsi="Times New Roman" w:cs="Times New Roman"/>
+          <w:sz w:val="24"/>
+          <w:szCs w:val="24"/>
+        </w:rPr>
+      </w:pPr>
+      <w:r>
+        <w:rPr>
+          <w:rFonts w:ascii="Times New Roman" w:eastAsia="Times New Roman" w:hAnsi="Times New Roman" w:cs="Times New Roman"/>
+          <w:sz w:val="24"/>
+          <w:szCs w:val="24"/>
+        </w:rPr>
+        <w:t>Update "natMortDataFrame_SMS2016.RData" file based on the latest SMS key run</w:t>
+      </w:r>
+    </w:p>
+    <w:p>
+      <w:pPr>
+        <w:numPr>
+          <w:ilvl w:val="0"/>
+          <w:numId w:val="9"/>
+        </w:numPr>
+        <w:spacing w:before="100" w:beforeAutospacing="1" w:after="100" w:afterAutospacing="1" w:line="240" w:lineRule="auto"/>
+        <w:rPr>
+          <w:rFonts w:ascii="Times New Roman" w:eastAsia="Times New Roman" w:hAnsi="Times New Roman" w:cs="Times New Roman"/>
+          <w:sz w:val="24"/>
+          <w:szCs w:val="24"/>
+        </w:rPr>
+      </w:pPr>
+      <w:r>
+        <w:rPr>
+          <w:rFonts w:ascii="Times New Roman" w:eastAsia="Times New Roman" w:hAnsi="Times New Roman" w:cs="Times New Roman"/>
+          <w:sz w:val="24"/>
+          <w:szCs w:val="24"/>
+        </w:rPr>
+        <w:t>Update last year in "</w:t>
+      </w:r>
+      <w:proofErr w:type="spellStart"/>
+      <w:r>
+        <w:rPr>
+          <w:rFonts w:ascii="Times New Roman" w:eastAsia="Times New Roman" w:hAnsi="Times New Roman" w:cs="Times New Roman"/>
+          <w:sz w:val="24"/>
+          <w:szCs w:val="24"/>
+        </w:rPr>
+        <w:t>naturalMortality_smoothing.r</w:t>
+      </w:r>
+      <w:proofErr w:type="spellEnd"/>
+      <w:r>
+        <w:rPr>
+          <w:rFonts w:ascii="Times New Roman" w:eastAsia="Times New Roman" w:hAnsi="Times New Roman" w:cs="Times New Roman"/>
+          <w:sz w:val="24"/>
+          <w:szCs w:val="24"/>
+        </w:rPr>
+        <w:t>" script</w:t>
+      </w:r>
+    </w:p>
+    <w:p>
+      <w:pPr>
+        <w:numPr>
+          <w:ilvl w:val="0"/>
+          <w:numId w:val="9"/>
+        </w:numPr>
+        <w:spacing w:before="100" w:beforeAutospacing="1" w:after="100" w:afterAutospacing="1" w:line="240" w:lineRule="auto"/>
+        <w:rPr>
+          <w:rFonts w:ascii="Times New Roman" w:eastAsia="Times New Roman" w:hAnsi="Times New Roman" w:cs="Times New Roman"/>
+          <w:sz w:val="24"/>
+          <w:szCs w:val="24"/>
+        </w:rPr>
+      </w:pPr>
+      <w:r>
+        <w:rPr>
+          <w:rFonts w:ascii="Times New Roman" w:eastAsia="Times New Roman" w:hAnsi="Times New Roman" w:cs="Times New Roman"/>
+          <w:sz w:val="24"/>
+          <w:szCs w:val="24"/>
+        </w:rPr>
+        <w:t>Run "</w:t>
+      </w:r>
+      <w:proofErr w:type="spellStart"/>
+      <w:r>
+        <w:rPr>
+          <w:rFonts w:ascii="Times New Roman" w:eastAsia="Times New Roman" w:hAnsi="Times New Roman" w:cs="Times New Roman"/>
+          <w:sz w:val="24"/>
+          <w:szCs w:val="24"/>
+        </w:rPr>
+        <w:t>naturalMortality_smoothing.r</w:t>
+      </w:r>
+      <w:proofErr w:type="spellEnd"/>
+      <w:r>
+        <w:rPr>
+          <w:rFonts w:ascii="Times New Roman" w:eastAsia="Times New Roman" w:hAnsi="Times New Roman" w:cs="Times New Roman"/>
+          <w:sz w:val="24"/>
+          <w:szCs w:val="24"/>
+        </w:rPr>
+        <w:t>" script to generate smoothed M</w:t>
+      </w:r>
+    </w:p>
+    <w:p>
+      <w:pPr>
+        <w:numPr>
+          <w:ilvl w:val="0"/>
+          <w:numId w:val="9"/>
+        </w:numPr>
+        <w:spacing w:before="100" w:beforeAutospacing="1" w:after="100" w:afterAutospacing="1" w:line="240" w:lineRule="auto"/>
+        <w:rPr>
+          <w:rFonts w:ascii="Times New Roman" w:eastAsia="Times New Roman" w:hAnsi="Times New Roman" w:cs="Times New Roman"/>
+          <w:sz w:val="24"/>
+          <w:szCs w:val="24"/>
+        </w:rPr>
+      </w:pPr>
+      <w:r>
+        <w:rPr>
+          <w:rFonts w:ascii="Times New Roman" w:eastAsia="Times New Roman" w:hAnsi="Times New Roman" w:cs="Times New Roman"/>
+          <w:sz w:val="24"/>
+          <w:szCs w:val="24"/>
+        </w:rPr>
+        <w:t>Check addition fro</w:t>
+      </w:r>
+      <w:bookmarkStart w:id="0" w:name="_GoBack"/>
+      <w:bookmarkEnd w:id="0"/>
+      <w:r>
+        <w:rPr>
+          <w:rFonts w:ascii="Times New Roman" w:eastAsia="Times New Roman" w:hAnsi="Times New Roman" w:cs="Times New Roman"/>
+          <w:sz w:val="24"/>
+          <w:szCs w:val="24"/>
+        </w:rPr>
+        <w:t>m profiling is set to 0.11 (results from WKPELA2018) in "</w:t>
+      </w:r>
+      <w:proofErr w:type="spellStart"/>
+      <w:r>
+        <w:rPr>
+          <w:rFonts w:ascii="Times New Roman" w:eastAsia="Times New Roman" w:hAnsi="Times New Roman" w:cs="Times New Roman"/>
+          <w:sz w:val="24"/>
+          <w:szCs w:val="24"/>
+        </w:rPr>
+        <w:t>setupAssessmentObjects.r</w:t>
+      </w:r>
+      <w:proofErr w:type="spellEnd"/>
+      <w:r>
+        <w:rPr>
+          <w:rFonts w:ascii="Times New Roman" w:eastAsia="Times New Roman" w:hAnsi="Times New Roman" w:cs="Times New Roman"/>
+          <w:sz w:val="24"/>
+          <w:szCs w:val="24"/>
+        </w:rPr>
+        <w:t xml:space="preserve">" script (as variable </w:t>
+      </w:r>
+      <w:proofErr w:type="spellStart"/>
+      <w:r>
+        <w:rPr>
+          <w:rFonts w:ascii="Times New Roman" w:eastAsia="Times New Roman" w:hAnsi="Times New Roman" w:cs="Times New Roman"/>
+          <w:sz w:val="24"/>
+          <w:szCs w:val="24"/>
+        </w:rPr>
+        <w:t>addM</w:t>
+      </w:r>
+      <w:proofErr w:type="spellEnd"/>
+      <w:r>
+        <w:rPr>
+          <w:rFonts w:ascii="Times New Roman" w:eastAsia="Times New Roman" w:hAnsi="Times New Roman" w:cs="Times New Roman"/>
+          <w:sz w:val="24"/>
+          <w:szCs w:val="24"/>
+        </w:rPr>
+        <w:t>).</w:t>
+      </w:r>
+    </w:p>
+    <w:p>
+      <w:pPr>
+        <w:spacing w:after="0" w:line="240" w:lineRule="auto"/>
+        <w:rPr>
+          <w:rFonts w:ascii="Times New Roman" w:eastAsia="Times New Roman" w:hAnsi="Times New Roman" w:cs="Times New Roman"/>
+          <w:sz w:val="24"/>
+          <w:szCs w:val="24"/>
+        </w:rPr>
+      </w:pPr>
+    </w:p>
+    <w:p>
+      <w:pPr>
+        <w:rPr>
+          <w:rFonts w:ascii="Times New Roman" w:eastAsia="Times New Roman" w:hAnsi="Times New Roman" w:cs="Times New Roman"/>
+          <w:i/>
+          <w:iCs/>
+          <w:sz w:val="32"/>
+          <w:szCs w:val="32"/>
+        </w:rPr>
+      </w:pPr>
+      <w:r>
+        <w:rPr>
+          <w:rFonts w:ascii="Times New Roman" w:eastAsia="Times New Roman" w:hAnsi="Times New Roman" w:cs="Times New Roman"/>
+          <w:i/>
+          <w:iCs/>
+          <w:sz w:val="32"/>
+          <w:szCs w:val="32"/>
+        </w:rPr>
+        <w:br w:type="page"/>
+      </w:r>
+    </w:p>
+    <w:p>
+      <w:pPr>
+        <w:spacing w:after="0" w:line="240" w:lineRule="auto"/>
+        <w:rPr>
+          <w:rFonts w:ascii="Times New Roman" w:eastAsia="Times New Roman" w:hAnsi="Times New Roman" w:cs="Times New Roman"/>
+          <w:sz w:val="24"/>
+          <w:szCs w:val="24"/>
+        </w:rPr>
+      </w:pPr>
+      <w:r>
+        <w:rPr>
+          <w:rFonts w:ascii="Times New Roman" w:eastAsia="Times New Roman" w:hAnsi="Times New Roman" w:cs="Times New Roman"/>
+          <w:i/>
+          <w:iCs/>
+          <w:sz w:val="32"/>
+          <w:szCs w:val="32"/>
+        </w:rPr>
+        <w:lastRenderedPageBreak/>
+        <w:t>miscellaneous:</w:t>
+      </w:r>
+    </w:p>
+    <w:p>
+      <w:pPr>
+        <w:pStyle w:val="ListParagraph"/>
+        <w:numPr>
+          <w:ilvl w:val="0"/>
+          <w:numId w:val="10"/>
+        </w:numPr>
+        <w:spacing w:before="100" w:beforeAutospacing="1" w:after="100" w:afterAutospacing="1" w:line="240" w:lineRule="auto"/>
+        <w:rPr>
+          <w:rFonts w:ascii="Times New Roman" w:eastAsia="Times New Roman" w:hAnsi="Times New Roman" w:cs="Times New Roman"/>
+          <w:sz w:val="24"/>
+          <w:szCs w:val="24"/>
+        </w:rPr>
+      </w:pPr>
+      <w:r>
+        <w:rPr>
+          <w:rFonts w:ascii="Times New Roman" w:eastAsia="Times New Roman" w:hAnsi="Times New Roman" w:cs="Times New Roman"/>
+          <w:sz w:val="24"/>
+          <w:szCs w:val="24"/>
+        </w:rPr>
+        <w:t>update date to current year in "fprop.txt". fixed value of 0.67</w:t>
+      </w:r>
+      <w:r>
+        <w:rPr>
+          <w:rFonts w:ascii="Times New Roman" w:eastAsia="Times New Roman" w:hAnsi="Times New Roman" w:cs="Times New Roman"/>
+          <w:sz w:val="24"/>
+          <w:szCs w:val="24"/>
+        </w:rPr>
+        <w:t>.</w:t>
+      </w:r>
+    </w:p>
+    <w:p>
+      <w:pPr>
+        <w:numPr>
+          <w:ilvl w:val="1"/>
+          <w:numId w:val="10"/>
+        </w:numPr>
+        <w:spacing w:before="100" w:beforeAutospacing="1" w:after="100" w:afterAutospacing="1" w:line="240" w:lineRule="auto"/>
+        <w:rPr>
+          <w:rFonts w:ascii="Times New Roman" w:eastAsia="Times New Roman" w:hAnsi="Times New Roman" w:cs="Times New Roman"/>
+          <w:sz w:val="24"/>
+          <w:szCs w:val="24"/>
+        </w:rPr>
+      </w:pPr>
+      <w:r>
+        <w:rPr>
+          <w:rFonts w:ascii="Times New Roman" w:eastAsia="Times New Roman" w:hAnsi="Times New Roman" w:cs="Times New Roman"/>
+          <w:sz w:val="24"/>
+          <w:szCs w:val="24"/>
+        </w:rPr>
+        <w:t>Note 1: also update end date (intermediate year)</w:t>
+      </w:r>
+    </w:p>
+    <w:p>
+      <w:pPr>
+        <w:numPr>
+          <w:ilvl w:val="0"/>
+          <w:numId w:val="10"/>
+        </w:numPr>
+        <w:spacing w:before="100" w:beforeAutospacing="1" w:after="100" w:afterAutospacing="1" w:line="240" w:lineRule="auto"/>
+        <w:rPr>
+          <w:rFonts w:ascii="Times New Roman" w:eastAsia="Times New Roman" w:hAnsi="Times New Roman" w:cs="Times New Roman"/>
+          <w:sz w:val="24"/>
+          <w:szCs w:val="24"/>
+        </w:rPr>
+      </w:pPr>
+      <w:r>
+        <w:rPr>
+          <w:rFonts w:ascii="Times New Roman" w:eastAsia="Times New Roman" w:hAnsi="Times New Roman" w:cs="Times New Roman"/>
+          <w:sz w:val="24"/>
+          <w:szCs w:val="24"/>
+        </w:rPr>
+        <w:t>update date to current year in "mprop.txt". fixed value of 0.67</w:t>
+      </w:r>
+      <w:r>
+        <w:rPr>
+          <w:rFonts w:ascii="Times New Roman" w:eastAsia="Times New Roman" w:hAnsi="Times New Roman" w:cs="Times New Roman"/>
+          <w:sz w:val="24"/>
+          <w:szCs w:val="24"/>
+        </w:rPr>
+        <w:t>.</w:t>
+      </w:r>
+    </w:p>
+    <w:p>
+      <w:pPr>
+        <w:numPr>
+          <w:ilvl w:val="1"/>
+          <w:numId w:val="10"/>
+        </w:numPr>
+        <w:spacing w:before="100" w:beforeAutospacing="1" w:after="100" w:afterAutospacing="1" w:line="240" w:lineRule="auto"/>
+        <w:rPr>
+          <w:rFonts w:ascii="Times New Roman" w:eastAsia="Times New Roman" w:hAnsi="Times New Roman" w:cs="Times New Roman"/>
+          <w:sz w:val="24"/>
+          <w:szCs w:val="24"/>
+        </w:rPr>
+      </w:pPr>
+      <w:r>
+        <w:rPr>
+          <w:rFonts w:ascii="Times New Roman" w:eastAsia="Times New Roman" w:hAnsi="Times New Roman" w:cs="Times New Roman"/>
+          <w:sz w:val="24"/>
+          <w:szCs w:val="24"/>
+        </w:rPr>
+        <w:t>Note 1: also update end date (intermediate year)</w:t>
+      </w:r>
+    </w:p>
+    <w:p>
+      <w:pPr>
+        <w:spacing w:before="100" w:beforeAutospacing="1" w:after="100" w:afterAutospacing="1" w:line="240" w:lineRule="auto"/>
+        <w:rPr>
+          <w:rFonts w:ascii="Times New Roman" w:eastAsia="Times New Roman" w:hAnsi="Times New Roman" w:cs="Times New Roman"/>
+          <w:b/>
+          <w:sz w:val="20"/>
+          <w:szCs w:val="20"/>
+        </w:rPr>
+      </w:pPr>
+      <w:r>
+        <w:rPr>
+          <w:rFonts w:ascii="Times New Roman" w:eastAsia="Times New Roman" w:hAnsi="Times New Roman" w:cs="Times New Roman"/>
+          <w:b/>
+          <w:sz w:val="20"/>
+          <w:szCs w:val="20"/>
+        </w:rPr>
+        <w:t xml:space="preserve">Table </w:t>
+      </w:r>
+      <w:r>
+        <w:rPr>
+          <w:rFonts w:ascii="Times New Roman" w:eastAsia="Times New Roman" w:hAnsi="Times New Roman" w:cs="Times New Roman"/>
+          <w:b/>
+          <w:sz w:val="20"/>
+          <w:szCs w:val="20"/>
+        </w:rPr>
+        <w:t>7</w:t>
+      </w:r>
+      <w:r>
+        <w:rPr>
+          <w:rFonts w:ascii="Times New Roman" w:eastAsia="Times New Roman" w:hAnsi="Times New Roman" w:cs="Times New Roman"/>
+          <w:b/>
+          <w:sz w:val="20"/>
+          <w:szCs w:val="20"/>
+        </w:rPr>
+        <w:t xml:space="preserve">: </w:t>
+      </w:r>
+      <w:proofErr w:type="spellStart"/>
+      <w:r>
+        <w:rPr>
+          <w:rFonts w:ascii="Times New Roman" w:eastAsia="Times New Roman" w:hAnsi="Times New Roman" w:cs="Times New Roman"/>
+          <w:b/>
+          <w:sz w:val="20"/>
+          <w:szCs w:val="20"/>
+        </w:rPr>
+        <w:t>fprop</w:t>
+      </w:r>
+      <w:proofErr w:type="spellEnd"/>
+      <w:r>
+        <w:rPr>
+          <w:rFonts w:ascii="Times New Roman" w:eastAsia="Times New Roman" w:hAnsi="Times New Roman" w:cs="Times New Roman"/>
+          <w:b/>
+          <w:sz w:val="20"/>
+          <w:szCs w:val="20"/>
+        </w:rPr>
+        <w:t xml:space="preserve"> and </w:t>
+      </w:r>
+      <w:proofErr w:type="spellStart"/>
+      <w:r>
+        <w:rPr>
+          <w:rFonts w:ascii="Times New Roman" w:eastAsia="Times New Roman" w:hAnsi="Times New Roman" w:cs="Times New Roman"/>
+          <w:b/>
+          <w:sz w:val="20"/>
+          <w:szCs w:val="20"/>
+        </w:rPr>
+        <w:t>mprop</w:t>
+      </w:r>
+      <w:proofErr w:type="spellEnd"/>
+      <w:r>
+        <w:rPr>
+          <w:rFonts w:ascii="Times New Roman" w:eastAsia="Times New Roman" w:hAnsi="Times New Roman" w:cs="Times New Roman"/>
+          <w:b/>
+          <w:sz w:val="20"/>
+          <w:szCs w:val="20"/>
+        </w:rPr>
+        <w:t xml:space="preserve"> data input progress table</w:t>
+      </w:r>
+      <w:r>
+        <w:rPr>
+          <w:rFonts w:ascii="Times New Roman" w:eastAsia="Times New Roman" w:hAnsi="Times New Roman" w:cs="Times New Roman"/>
+          <w:b/>
+          <w:sz w:val="20"/>
+          <w:szCs w:val="20"/>
+        </w:rPr>
+        <w:t>.</w:t>
+      </w:r>
+    </w:p>
+    <w:tbl>
+      <w:tblPr>
+        <w:tblStyle w:val="TableGrid"/>
+        <w:tblW w:w="0" w:type="auto"/>
+        <w:tblLook w:val="04A0" w:firstRow="1" w:lastRow="0" w:firstColumn="1" w:lastColumn="0" w:noHBand="0" w:noVBand="1"/>
+      </w:tblPr>
+      <w:tblGrid>
+        <w:gridCol w:w="2513"/>
+        <w:gridCol w:w="2369"/>
+        <w:gridCol w:w="2370"/>
+        <w:gridCol w:w="2370"/>
+      </w:tblGrid>
+      <w:tr>
+        <w:tc>
+          <w:tcPr>
+            <w:tcW w:w="2513" w:type="dxa"/>
           </w:tcPr>
           <w:p>
             <w:pPr>
@@ -6328,7 +6383,30 @@
                 <w:sz w:val="24"/>
                 <w:szCs w:val="24"/>
               </w:rPr>
-              <w:t>X</w:t>
+              <w:t>Steps</w:t>
+            </w:r>
+          </w:p>
+        </w:tc>
+        <w:tc>
+          <w:tcPr>
+            <w:tcW w:w="2369" w:type="dxa"/>
+          </w:tcPr>
+          <w:p>
+            <w:pPr>
+              <w:spacing w:before="100" w:beforeAutospacing="1" w:after="100" w:afterAutospacing="1"/>
+              <w:rPr>
+                <w:rFonts w:ascii="Times New Roman" w:eastAsia="Times New Roman" w:hAnsi="Times New Roman" w:cs="Times New Roman"/>
+                <w:sz w:val="24"/>
+                <w:szCs w:val="24"/>
+              </w:rPr>
+            </w:pPr>
+            <w:r>
+              <w:rPr>
+                <w:rFonts w:ascii="Times New Roman" w:eastAsia="Times New Roman" w:hAnsi="Times New Roman" w:cs="Times New Roman"/>
+                <w:sz w:val="24"/>
+                <w:szCs w:val="24"/>
+              </w:rPr>
+              <w:t>Data input</w:t>
             </w:r>
           </w:p>
         </w:tc>
@@ -6351,7 +6429,30 @@
                 <w:sz w:val="24"/>
                 <w:szCs w:val="24"/>
               </w:rPr>
-              <w:t>X</w:t>
+              <w:t>Data check</w:t>
+            </w:r>
+          </w:p>
+        </w:tc>
+        <w:tc>
+          <w:tcPr>
+            <w:tcW w:w="2370" w:type="dxa"/>
+          </w:tcPr>
+          <w:p>
+            <w:pPr>
+              <w:spacing w:before="100" w:beforeAutospacing="1" w:after="100" w:afterAutospacing="1"/>
+              <w:rPr>
+                <w:rFonts w:ascii="Times New Roman" w:eastAsia="Times New Roman" w:hAnsi="Times New Roman" w:cs="Times New Roman"/>
+                <w:sz w:val="24"/>
+                <w:szCs w:val="24"/>
+              </w:rPr>
+            </w:pPr>
+            <w:r>
+              <w:rPr>
+                <w:rFonts w:ascii="Times New Roman" w:eastAsia="Times New Roman" w:hAnsi="Times New Roman" w:cs="Times New Roman"/>
+                <w:sz w:val="24"/>
+                <w:szCs w:val="24"/>
+              </w:rPr>
+              <w:t>Audit</w:t>
             </w:r>
           </w:p>
         </w:tc>
@@ -6376,7 +6477,7 @@
                 <w:sz w:val="24"/>
                 <w:szCs w:val="24"/>
               </w:rPr>
-              <w:t>(2)</w:t>
+              <w:t>(1)</w:t>
             </w:r>
           </w:p>
         </w:tc>
@@ -6387,9 +6488,9 @@
               <w:sz w:val="24"/>
               <w:szCs w:val="24"/>
             </w:rPr>
-            <w:id w:val="-62644863"/>
+            <w:id w:val="1026378385"/>
             <w14:checkbox>
-              <w14:checked w14:val="0"/>
+              <w14:checked w14:val="1"/>
               <w14:checkedState w14:val="2612" w14:font="MS Gothic"/>
               <w14:uncheckedState w14:val="2610" w14:font="MS Gothic"/>
             </w14:checkbox>
@@ -6415,7 +6516,119 @@
                     <w:sz w:val="24"/>
                     <w:szCs w:val="24"/>
                   </w:rPr>
-                  <w:t>☐</w:t>
+                  <w:t>☒</w:t>
+                </w:r>
+              </w:p>
+            </w:tc>
+          </w:sdtContent>
+        </w:sdt>
+        <w:tc>
+          <w:tcPr>
+            <w:tcW w:w="2370" w:type="dxa"/>
+          </w:tcPr>
+          <w:p>
+            <w:pPr>
+              <w:spacing w:before="100" w:beforeAutospacing="1" w:after="100" w:afterAutospacing="1"/>
+              <w:rPr>
+                <w:rFonts w:ascii="Times New Roman" w:eastAsia="Times New Roman" w:hAnsi="Times New Roman" w:cs="Times New Roman"/>
+                <w:sz w:val="24"/>
+                <w:szCs w:val="24"/>
+              </w:rPr>
+            </w:pPr>
+            <w:r>
+              <w:rPr>
+                <w:rFonts w:ascii="Times New Roman" w:eastAsia="Times New Roman" w:hAnsi="Times New Roman" w:cs="Times New Roman"/>
+                <w:sz w:val="24"/>
+                <w:szCs w:val="24"/>
+              </w:rPr>
+              <w:t>X</w:t>
+            </w:r>
+          </w:p>
+        </w:tc>
+        <w:tc>
+          <w:tcPr>
+            <w:tcW w:w="2370" w:type="dxa"/>
+          </w:tcPr>
+          <w:p>
+            <w:pPr>
+              <w:spacing w:before="100" w:beforeAutospacing="1" w:after="100" w:afterAutospacing="1"/>
+              <w:rPr>
+                <w:rFonts w:ascii="Times New Roman" w:eastAsia="Times New Roman" w:hAnsi="Times New Roman" w:cs="Times New Roman"/>
+                <w:sz w:val="24"/>
+                <w:szCs w:val="24"/>
+              </w:rPr>
+            </w:pPr>
+            <w:r>
+              <w:rPr>
+                <w:rFonts w:ascii="Times New Roman" w:eastAsia="Times New Roman" w:hAnsi="Times New Roman" w:cs="Times New Roman"/>
+                <w:sz w:val="24"/>
+                <w:szCs w:val="24"/>
+              </w:rPr>
+              <w:t>X</w:t>
+            </w:r>
+          </w:p>
+        </w:tc>
+      </w:tr>
+      <w:tr>
+        <w:tc>
+          <w:tcPr>
+            <w:tcW w:w="2513" w:type="dxa"/>
+          </w:tcPr>
+          <w:p>
+            <w:pPr>
+              <w:spacing w:before="100" w:beforeAutospacing="1" w:after="100" w:afterAutospacing="1"/>
+              <w:rPr>
+                <w:rFonts w:ascii="Times New Roman" w:eastAsia="Times New Roman" w:hAnsi="Times New Roman" w:cs="Times New Roman"/>
+                <w:sz w:val="24"/>
+                <w:szCs w:val="24"/>
+              </w:rPr>
+            </w:pPr>
+            <w:r>
+              <w:rPr>
+                <w:rFonts w:ascii="Times New Roman" w:eastAsia="Times New Roman" w:hAnsi="Times New Roman" w:cs="Times New Roman"/>
+                <w:sz w:val="24"/>
+                <w:szCs w:val="24"/>
+              </w:rPr>
+              <w:t>(2)</w:t>
+            </w:r>
+          </w:p>
+        </w:tc>
+        <w:sdt>
+          <w:sdtPr>
+            <w:rPr>
+              <w:rFonts w:ascii="Times New Roman" w:eastAsia="Times New Roman" w:hAnsi="Times New Roman" w:cs="Times New Roman"/>
+              <w:sz w:val="24"/>
+              <w:szCs w:val="24"/>
+            </w:rPr>
+            <w:id w:val="-62644863"/>
+            <w14:checkbox>
+              <w14:checked w14:val="1"/>
+              <w14:checkedState w14:val="2612" w14:font="MS Gothic"/>
+              <w14:uncheckedState w14:val="2610" w14:font="MS Gothic"/>
+            </w14:checkbox>
+          </w:sdtPr>
+          <w:sdtEndPr/>
+          <w:sdtContent>
+            <w:tc>
+              <w:tcPr>
+                <w:tcW w:w="2369" w:type="dxa"/>
+              </w:tcPr>
+              <w:p>
+                <w:pPr>
+                  <w:spacing w:before="100" w:beforeAutospacing="1" w:after="100" w:afterAutospacing="1"/>
+                  <w:rPr>
+                    <w:rFonts w:ascii="Times New Roman" w:eastAsia="Times New Roman" w:hAnsi="Times New Roman" w:cs="Times New Roman"/>
+                    <w:sz w:val="24"/>
+                    <w:szCs w:val="24"/>
+                  </w:rPr>
+                </w:pPr>
+                <w:r>
+                  <w:rPr>
+                    <w:rFonts w:ascii="MS Gothic" w:eastAsia="MS Gothic" w:hAnsi="MS Gothic" w:cs="Times New Roman" w:hint="eastAsia"/>
+                    <w:sz w:val="24"/>
+                    <w:szCs w:val="24"/>
+                  </w:rPr>
+                  <w:t>☒</w:t>
                 </w:r>
               </w:p>
             </w:tc>
@@ -8150,7 +8363,7 @@
       </w:pPr>
     </w:pPrDefault>
   </w:docDefaults>
-  <w:latentStyles w:defLockedState="0" w:defUIPriority="99" w:defSemiHidden="0" w:defUnhideWhenUsed="0" w:defQFormat="0" w:count="375">
+  <w:latentStyles w:defLockedState="0" w:defUIPriority="99" w:defSemiHidden="0" w:defUnhideWhenUsed="0" w:defQFormat="0" w:count="376">
     <w:lsdException w:name="Normal" w:uiPriority="0" w:qFormat="1"/>
     <w:lsdException w:name="heading 1" w:uiPriority="9" w:qFormat="1"/>
     <w:lsdException w:name="heading 2" w:semiHidden="1" w:uiPriority="9" w:unhideWhenUsed="1" w:qFormat="1"/>
@@ -8256,7 +8469,6 @@
     <w:lsdException w:name="HTML Sample" w:semiHidden="1" w:unhideWhenUsed="1"/>
     <w:lsdException w:name="HTML Typewriter" w:semiHidden="1" w:unhideWhenUsed="1"/>
     <w:lsdException w:name="HTML Variable" w:semiHidden="1" w:unhideWhenUsed="1"/>
-    <w:lsdException w:name="Normal Table" w:semiHidden="1" w:unhideWhenUsed="1"/>
     <w:lsdException w:name="annotation subject" w:semiHidden="1" w:unhideWhenUsed="1"/>
     <w:lsdException w:name="No List" w:semiHidden="1" w:unhideWhenUsed="1"/>
     <w:lsdException w:name="Outline List 1" w:semiHidden="1" w:unhideWhenUsed="1"/>
@@ -8303,10 +8515,8 @@
     <w:lsdException w:name="Table Subtle 2" w:semiHidden="1" w:unhideWhenUsed="1"/>
     <w:lsdException w:name="Table Web 1" w:semiHidden="1" w:unhideWhenUsed="1"/>
     <w:lsdException w:name="Table Web 2" w:semiHidden="1" w:unhideWhenUsed="1"/>
-    <w:lsdException w:name="Table Web 3" w:semiHidden="1" w:unhideWhenUsed="1"/>
     <w:lsdException w:name="Balloon Text" w:semiHidden="1" w:unhideWhenUsed="1"/>
     <w:lsdException w:name="Table Grid" w:uiPriority="59"/>
-    <w:lsdException w:name="Table Theme" w:semiHidden="1" w:unhideWhenUsed="1"/>
     <w:lsdException w:name="Placeholder Text" w:semiHidden="1"/>
     <w:lsdException w:name="No Spacing" w:uiPriority="1" w:qFormat="1"/>
     <w:lsdException w:name="Light Shading" w:uiPriority="60"/>
@@ -8526,6 +8736,7 @@
     <w:lsdException w:name="Smart Hyperlink" w:semiHidden="1" w:unhideWhenUsed="1"/>
     <w:lsdException w:name="Hashtag" w:semiHidden="1" w:unhideWhenUsed="1"/>
     <w:lsdException w:name="Unresolved Mention" w:semiHidden="1" w:unhideWhenUsed="1"/>
+    <w:lsdException w:name="Smart Link" w:semiHidden="1" w:unhideWhenUsed="1"/>
   </w:latentStyles>
   <w:style w:type="paragraph" w:default="1" w:styleId="Normal">
     <w:name w:val="Normal"/>
@@ -8893,7 +9104,7 @@
 </file>
 
 <file path=customXml/itemProps1.xml><?xml version="1.0" encoding="utf-8"?>
-<ds:datastoreItem xmlns:ds="http://schemas.openxmlformats.org/officeDocument/2006/customXml" ds:itemID="{02D31DB8-CF5A-43A6-8F7B-938CCF4F1FA8}">
+<ds:datastoreItem xmlns:ds="http://schemas.openxmlformats.org/officeDocument/2006/customXml" ds:itemID="{AD274C93-5FB6-4EAB-9636-8D0BCA2DE80F}">
   <ds:schemaRefs>
     <ds:schemaRef ds:uri="http://schemas.openxmlformats.org/officeDocument/2006/bibliography"/>
   </ds:schemaRefs>

</xml_diff>